<commit_message>
Used permutation importance on the LinearSVC
</commit_message>
<xml_diff>
--- a/write-up/Revisiting the Connection between Microbiota and Depressive Disorder- A Comparative Evaluation and Reproduction of Machine Learning Approaches.docx
+++ b/write-up/Revisiting the Connection between Microbiota and Depressive Disorder- A Comparative Evaluation and Reproduction of Machine Learning Approaches.docx
@@ -32,12 +32,47 @@
       </w:r>
     </w:p>
     <w:p>
+      <w:r>
+        <w:t xml:space="preserve">Metagenomic analyses have increasingly implicated the gut microbiota in the etiology of major depressive disorder (MDD). Recent investigations have applied machine learning to classify individuals by depressive status based on metagenomic signatures, with one study </w:t>
+      </w:r>
+      <w:r>
+        <w:t>comparing</w:t>
+      </w:r>
+      <w:r>
+        <w:t xml:space="preserve"> modest logistic regression performance </w:t>
+      </w:r>
+      <w:r>
+        <w:t>to</w:t>
+      </w:r>
+      <w:r>
+        <w:t xml:space="preserve"> </w:t>
+      </w:r>
+      <w:r>
+        <w:t xml:space="preserve">a high-performing </w:t>
+      </w:r>
+      <w:r>
+        <w:t>convolutional neural network (YOLOv8) model. However, that study’s YOLOv8 results were obtained after training on a substantially augmented, synthetic dataset, whereas the logistic regression model was evaluated on a smaller real dataset without extensive parameter optimization.</w:t>
+      </w:r>
+    </w:p>
+    <w:p>
+      <w:r>
+        <w:t>In this work, the same original dataset was re-examined using a range of methods, including logistic regression, random forest, and multiple support vector machine (SVM) variants. Models were evaluated with thorough parameter tuning, cross-validation, and, when applicable, training on the synthetic dataset. Under these conditions, logistic regression performed notably better than previously reported, achieving a cross-validated accuracy of 0.74 and a ROC AUC of 0.81 on the original data. When trained on the synthetic dataset, logistic regression, random forest, and SVM models all reached near-perfect classification accuracy, thus approximating the YOLOv8 performance reported in the original study. These findings suggest that previously underappreciated classical models can achieve competitive results when given similar data conditions and appropriate optimization. The results underscore the importance of consistent evaluation frameworks and tuning methodologies to ensure fair comparisons among different machine learning approaches in the context of gut microbiome-based MDD classification.</w:t>
+      </w:r>
+    </w:p>
+    <w:p>
       <w:pPr>
         <w:rPr>
           <w:b/>
           <w:bCs/>
         </w:rPr>
       </w:pPr>
+      <w:r>
+        <w:rPr>
+          <w:b/>
+          <w:bCs/>
+        </w:rPr>
+        <w:t>Introduction</w:t>
+      </w:r>
     </w:p>
     <w:p>
       <w:pPr>
@@ -51,7 +86,7 @@
           <w:b/>
           <w:bCs/>
         </w:rPr>
-        <w:t>Introduction</w:t>
+        <w:t>Methods</w:t>
       </w:r>
     </w:p>
     <w:p>
@@ -66,7 +101,7 @@
           <w:b/>
           <w:bCs/>
         </w:rPr>
-        <w:t>Methods</w:t>
+        <w:t>Results</w:t>
       </w:r>
     </w:p>
     <w:p>
@@ -81,22 +116,146 @@
           <w:b/>
           <w:bCs/>
         </w:rPr>
-        <w:t>Results</w:t>
+        <w:t>Discussion</w:t>
       </w:r>
     </w:p>
     <w:p>
       <w:pPr>
         <w:rPr>
-          <w:b/>
-          <w:bCs/>
+          <w:u w:val="single"/>
         </w:rPr>
       </w:pPr>
       <w:r>
         <w:rPr>
-          <w:b/>
-          <w:bCs/>
-        </w:rPr>
-        <w:t>Discussion</w:t>
+          <w:u w:val="single"/>
+        </w:rPr>
+        <w:t>Comparing Results to Original Findings:</w:t>
+      </w:r>
+    </w:p>
+    <w:p>
+      <w:r>
+        <w:t>Discuss how your tuned logistic regression results (accuracy 0.74, ROC AUC 0.81) diverge from the originally reported performance (accuracy ~0.55).</w:t>
+      </w:r>
+    </w:p>
+    <w:p>
+      <w:r>
+        <w:t>Reflect on the improvements due to cross-validation, hyperparameter tuning, and bagging.</w:t>
+      </w:r>
+    </w:p>
+    <w:p>
+      <w:pPr>
+        <w:rPr>
+          <w:u w:val="single"/>
+        </w:rPr>
+      </w:pPr>
+      <w:r>
+        <w:rPr>
+          <w:u w:val="single"/>
+        </w:rPr>
+        <w:t>Impact of Synthetic Data Augmentation:</w:t>
+      </w:r>
+    </w:p>
+    <w:p>
+      <w:r>
+        <w:t>Examine how the introduction of a large synthetic dataset improved all models.</w:t>
+      </w:r>
+    </w:p>
+    <w:p>
+      <w:r>
+        <w:t>Highlight that logistic regression, random forest, and SVM achieved near-perfect classification, challenging the notion that YOLOv8’s success was unique to the CNN architecture.</w:t>
+      </w:r>
+    </w:p>
+    <w:p>
+      <w:pPr>
+        <w:rPr>
+          <w:u w:val="single"/>
+        </w:rPr>
+      </w:pPr>
+      <w:r>
+        <w:rPr>
+          <w:u w:val="single"/>
+        </w:rPr>
+        <w:t>Model Complexity Versus Performance:</w:t>
+      </w:r>
+    </w:p>
+    <w:p>
+      <w:r>
+        <w:lastRenderedPageBreak/>
+        <w:t>Discuss that simpler models can match or exceed YOLOv8’s performance if given similar data conditions and proper tuning.</w:t>
+      </w:r>
+    </w:p>
+    <w:p>
+      <w:r>
+        <w:t>Explore reasons why classical ML models benefit from additional data and parameter optimization (e.g., better generalization, stable decision boundaries).</w:t>
+      </w:r>
+    </w:p>
+    <w:p>
+      <w:pPr>
+        <w:rPr>
+          <w:u w:val="single"/>
+        </w:rPr>
+      </w:pPr>
+      <w:r>
+        <w:rPr>
+          <w:u w:val="single"/>
+        </w:rPr>
+        <w:t>Interpretation of Features:</w:t>
+      </w:r>
+    </w:p>
+    <w:p>
+      <w:r>
+        <w:t>Consider how some models (e.g., linear models, random forest) allow better insight into feature importance.</w:t>
+      </w:r>
+    </w:p>
+    <w:p>
+      <w:r>
+        <w:t>Highlight that understanding which species-enzyme pairs contribute most significantly to classification could inform biological interpretations and potential biomarkers.</w:t>
+      </w:r>
+    </w:p>
+    <w:p>
+      <w:pPr>
+        <w:rPr>
+          <w:u w:val="single"/>
+        </w:rPr>
+      </w:pPr>
+      <w:r>
+        <w:rPr>
+          <w:u w:val="single"/>
+        </w:rPr>
+        <w:t>Methodological Considerations:</w:t>
+      </w:r>
+    </w:p>
+    <w:p>
+      <w:r>
+        <w:t>Address the importance of consistent validation strategies, dataset size, and hyperparameter search.</w:t>
+      </w:r>
+    </w:p>
+    <w:p>
+      <w:r>
+        <w:t>Note limitations: small initial sample size, reliance on synthetic data, and the need for external validation sets.</w:t>
+      </w:r>
+    </w:p>
+    <w:p>
+      <w:pPr>
+        <w:rPr>
+          <w:u w:val="single"/>
+        </w:rPr>
+      </w:pPr>
+      <w:r>
+        <w:rPr>
+          <w:u w:val="single"/>
+        </w:rPr>
+        <w:t>Broader Implications:</w:t>
+      </w:r>
+    </w:p>
+    <w:p>
+      <w:r>
+        <w:t>Place these findings in the context of gut microbiome research and mental health diagnostics.</w:t>
+      </w:r>
+    </w:p>
+    <w:p>
+      <w:r>
+        <w:t>Suggest that high-performance classification isn’t limited to deep learning methods when other factors are controlled.</w:t>
       </w:r>
     </w:p>
     <w:p>

</xml_diff>

<commit_message>
actual final writeup revisions
</commit_message>
<xml_diff>
--- a/write-up/Revisiting the Connection between Microbiota and Depressive Disorder- A Comparative Evaluation and Reproduction of Machine Learning Approaches.docx
+++ b/write-up/Revisiting the Connection between Microbiota and Depressive Disorder- A Comparative Evaluation and Reproduction of Machine Learning Approaches.docx
@@ -95,7 +95,6 @@
           <w:szCs w:val="24"/>
         </w:rPr>
       </w:pPr>
-      <w:commentRangeStart w:id="0"/>
       <w:r>
         <w:rPr>
           <w:b/>
@@ -118,7 +117,21 @@
           <w:sz w:val="24"/>
           <w:szCs w:val="24"/>
         </w:rPr>
-        <w:t>Research into the human gut microbiome has increasingly revealed associations with various psychiatric disorders, suggesting a link between microbial composition and mental health outcomes. Angelova et al.² investigated these associations by training machine learning classifiers on metagenomic sequence read data, finding that the YOLO</w:t>
+        <w:t xml:space="preserve">Research into the human gut microbiome has increasingly revealed associations with various psychiatric disorders, suggesting a link between microbial composition and mental health outcomes. </w:t>
+      </w:r>
+      <w:r>
+        <w:rPr>
+          <w:sz w:val="24"/>
+          <w:szCs w:val="24"/>
+        </w:rPr>
+        <w:t>Angelova et al.²</w:t>
+      </w:r>
+      <w:r>
+        <w:rPr>
+          <w:sz w:val="24"/>
+          <w:szCs w:val="24"/>
+        </w:rPr>
+        <w:t>² investigated these associations by training machine learning classifiers on metagenomic sequence read data, finding that the YOLO</w:t>
       </w:r>
       <w:r>
         <w:rPr>
@@ -163,42 +176,48 @@
         </w:rPr>
         <w:t xml:space="preserve">Our study aims to revisit and extend </w:t>
       </w:r>
-      <w:commentRangeStart w:id="1"/>
-      <w:r>
-        <w:rPr>
-          <w:sz w:val="24"/>
-          <w:szCs w:val="24"/>
-        </w:rPr>
-        <w:t xml:space="preserve">Angelova et al.'s </w:t>
-      </w:r>
-      <w:commentRangeEnd w:id="1"/>
-      <w:r>
-        <w:rPr>
-          <w:rStyle w:val="CommentReference"/>
-        </w:rPr>
-        <w:commentReference w:id="1"/>
-      </w:r>
-      <w:r>
-        <w:rPr>
-          <w:sz w:val="24"/>
-          <w:szCs w:val="24"/>
-        </w:rPr>
-        <w:t>findings by evaluating the performance of logistic regression, random forest, and support vector machines (SVMs). Additionally, we assess whether these models can achieve performance comparable to YOLOv8 under similar data conditions and parameter optimization.</w:t>
-      </w:r>
-    </w:p>
-    <w:p>
-      <w:pPr>
-        <w:rPr>
-          <w:sz w:val="24"/>
-          <w:szCs w:val="24"/>
-        </w:rPr>
-      </w:pPr>
-      <w:r>
-        <w:rPr>
-          <w:sz w:val="24"/>
-          <w:szCs w:val="24"/>
-        </w:rPr>
-        <w:t>Using the datasets from the reference study, we re-examined model efficacy before and after parameter tuning and cross-validation. Logistic regression notably outperformed previous reports, achieving a cross-validated accuracy of 0.74 and a ROC AUC of 0.81. On their synthetically expanded dataset, random forest achieved near-perfect classification</w:t>
+      <w:r>
+        <w:rPr>
+          <w:sz w:val="24"/>
+          <w:szCs w:val="24"/>
+        </w:rPr>
+        <w:t>Angelova et al.²</w:t>
+      </w:r>
+      <w:r>
+        <w:rPr>
+          <w:sz w:val="24"/>
+          <w:szCs w:val="24"/>
+        </w:rPr>
+        <w:t>'s findings by evaluating the performance of logistic regression, random forest, and support vector machines (SVMs). Additionally, we assess whether these models can achieve performance comparable to YOLOv8 under similar data conditions and parameter optimization.</w:t>
+      </w:r>
+    </w:p>
+    <w:p>
+      <w:pPr>
+        <w:rPr>
+          <w:sz w:val="24"/>
+          <w:szCs w:val="24"/>
+        </w:rPr>
+      </w:pPr>
+      <w:r>
+        <w:rPr>
+          <w:sz w:val="24"/>
+          <w:szCs w:val="24"/>
+        </w:rPr>
+        <w:t>Using the datasets from the reference study, we re-examined model efficacy before and after parameter tuning and cross-validation. Logistic regression notably outperformed previous reports, achieving a cross-validated accuracy of 0.7</w:t>
+      </w:r>
+      <w:r>
+        <w:rPr>
+          <w:sz w:val="24"/>
+          <w:szCs w:val="24"/>
+        </w:rPr>
+        <w:t>7</w:t>
+      </w:r>
+      <w:r>
+        <w:rPr>
+          <w:sz w:val="24"/>
+          <w:szCs w:val="24"/>
+        </w:rPr>
+        <w:t xml:space="preserve"> and a ROC AUC of 0.81. On their synthetically expanded dataset, random forest achieved near-perfect classification</w:t>
       </w:r>
       <w:r>
         <w:rPr>
@@ -226,7 +245,21 @@
           <w:sz w:val="24"/>
           <w:szCs w:val="24"/>
         </w:rPr>
-        <w:t xml:space="preserve">, matching YOLOv8's performance as reported by Angelova et al. These findings suggest that simpler models can achieve competitive results on metagenomic data when conditions are </w:t>
+        <w:t xml:space="preserve">, matching YOLOv8's performance as reported by </w:t>
+      </w:r>
+      <w:r>
+        <w:rPr>
+          <w:sz w:val="24"/>
+          <w:szCs w:val="24"/>
+        </w:rPr>
+        <w:t>Angelova et al.²</w:t>
+      </w:r>
+      <w:r>
+        <w:rPr>
+          <w:sz w:val="24"/>
+          <w:szCs w:val="24"/>
+        </w:rPr>
+        <w:t xml:space="preserve"> These findings suggest that simpler models can achieve competitive results on metagenomic data when conditions are </w:t>
       </w:r>
       <w:proofErr w:type="gramStart"/>
       <w:r>
@@ -258,37 +291,16 @@
         </w:rPr>
         <w:t>optimization is appropriately applied.</w:t>
       </w:r>
-      <w:commentRangeEnd w:id="0"/>
-      <w:r>
-        <w:rPr>
-          <w:rStyle w:val="CommentReference"/>
-        </w:rPr>
-        <w:commentReference w:id="0"/>
-      </w:r>
-    </w:p>
-    <w:p>
-      <w:pPr>
-        <w:rPr>
-          <w:sz w:val="24"/>
-          <w:szCs w:val="24"/>
-        </w:rPr>
-      </w:pPr>
-      <w:r>
+    </w:p>
+    <w:p>
+      <w:pPr>
         <w:rPr>
           <w:b/>
           <w:bCs/>
           <w:sz w:val="24"/>
           <w:szCs w:val="24"/>
         </w:rPr>
-        <w:t>*Note for Dr. Singh:</w:t>
-      </w:r>
-      <w:r>
-        <w:rPr>
-          <w:sz w:val="24"/>
-          <w:szCs w:val="24"/>
-        </w:rPr>
-        <w:t xml:space="preserve"> Sections 2 &amp; 4 of results, and 3 &amp; 5 of methods represent work performed following final presentation notes</w:t>
-      </w:r>
+      </w:pPr>
     </w:p>
     <w:p>
       <w:pPr>
@@ -423,7 +435,7 @@
                     <pic:cNvPicPr/>
                   </pic:nvPicPr>
                   <pic:blipFill>
-                    <a:blip r:embed="rId9">
+                    <a:blip r:embed="rId5">
                       <a:extLst>
                         <a:ext uri="{28A0092B-C50C-407E-A947-70E740481C1C}">
                           <a14:useLocalDpi xmlns:a14="http://schemas.microsoft.com/office/drawing/2010/main" val="0"/>
@@ -492,7 +504,7 @@
                     <pic:cNvPicPr/>
                   </pic:nvPicPr>
                   <pic:blipFill>
-                    <a:blip r:embed="rId10">
+                    <a:blip r:embed="rId6">
                       <a:extLst>
                         <a:ext uri="{28A0092B-C50C-407E-A947-70E740481C1C}">
                           <a14:useLocalDpi xmlns:a14="http://schemas.microsoft.com/office/drawing/2010/main" val="0"/>
@@ -554,7 +566,7 @@
                     <pic:cNvPicPr/>
                   </pic:nvPicPr>
                   <pic:blipFill>
-                    <a:blip r:embed="rId11">
+                    <a:blip r:embed="rId7">
                       <a:extLst>
                         <a:ext uri="{28A0092B-C50C-407E-A947-70E740481C1C}">
                           <a14:useLocalDpi xmlns:a14="http://schemas.microsoft.com/office/drawing/2010/main" val="0"/>
@@ -654,7 +666,7 @@
                     <pic:cNvPicPr/>
                   </pic:nvPicPr>
                   <pic:blipFill>
-                    <a:blip r:embed="rId12">
+                    <a:blip r:embed="rId8">
                       <a:extLst>
                         <a:ext uri="{28A0092B-C50C-407E-A947-70E740481C1C}">
                           <a14:useLocalDpi xmlns:a14="http://schemas.microsoft.com/office/drawing/2010/main" val="0"/>
@@ -716,7 +728,7 @@
                     <pic:cNvPicPr/>
                   </pic:nvPicPr>
                   <pic:blipFill>
-                    <a:blip r:embed="rId13">
+                    <a:blip r:embed="rId9">
                       <a:extLst>
                         <a:ext uri="{28A0092B-C50C-407E-A947-70E740481C1C}">
                           <a14:useLocalDpi xmlns:a14="http://schemas.microsoft.com/office/drawing/2010/main" val="0"/>
@@ -777,7 +789,7 @@
                     <pic:cNvPicPr/>
                   </pic:nvPicPr>
                   <pic:blipFill>
-                    <a:blip r:embed="rId14">
+                    <a:blip r:embed="rId10">
                       <a:extLst>
                         <a:ext uri="{28A0092B-C50C-407E-A947-70E740481C1C}">
                           <a14:useLocalDpi xmlns:a14="http://schemas.microsoft.com/office/drawing/2010/main" val="0"/>
@@ -902,7 +914,7 @@
                     <pic:cNvPicPr/>
                   </pic:nvPicPr>
                   <pic:blipFill>
-                    <a:blip r:embed="rId15">
+                    <a:blip r:embed="rId11">
                       <a:extLst>
                         <a:ext uri="{28A0092B-C50C-407E-A947-70E740481C1C}">
                           <a14:useLocalDpi xmlns:a14="http://schemas.microsoft.com/office/drawing/2010/main" val="0"/>
@@ -959,7 +971,7 @@
                     <pic:cNvPicPr/>
                   </pic:nvPicPr>
                   <pic:blipFill>
-                    <a:blip r:embed="rId16">
+                    <a:blip r:embed="rId12">
                       <a:extLst>
                         <a:ext uri="{28A0092B-C50C-407E-A947-70E740481C1C}">
                           <a14:useLocalDpi xmlns:a14="http://schemas.microsoft.com/office/drawing/2010/main" val="0"/>
@@ -1021,7 +1033,7 @@
                     <pic:cNvPicPr/>
                   </pic:nvPicPr>
                   <pic:blipFill>
-                    <a:blip r:embed="rId17">
+                    <a:blip r:embed="rId13">
                       <a:extLst>
                         <a:ext uri="{28A0092B-C50C-407E-A947-70E740481C1C}">
                           <a14:useLocalDpi xmlns:a14="http://schemas.microsoft.com/office/drawing/2010/main" val="0"/>
@@ -1101,7 +1113,7 @@
                     <pic:cNvPicPr/>
                   </pic:nvPicPr>
                   <pic:blipFill>
-                    <a:blip r:embed="rId18">
+                    <a:blip r:embed="rId14">
                       <a:extLst>
                         <a:ext uri="{28A0092B-C50C-407E-A947-70E740481C1C}">
                           <a14:useLocalDpi xmlns:a14="http://schemas.microsoft.com/office/drawing/2010/main" val="0"/>
@@ -1163,7 +1175,7 @@
                     <pic:cNvPicPr/>
                   </pic:nvPicPr>
                   <pic:blipFill>
-                    <a:blip r:embed="rId19">
+                    <a:blip r:embed="rId15">
                       <a:extLst>
                         <a:ext uri="{28A0092B-C50C-407E-A947-70E740481C1C}">
                           <a14:useLocalDpi xmlns:a14="http://schemas.microsoft.com/office/drawing/2010/main" val="0"/>
@@ -1239,7 +1251,7 @@
                     <pic:cNvPicPr/>
                   </pic:nvPicPr>
                   <pic:blipFill>
-                    <a:blip r:embed="rId20">
+                    <a:blip r:embed="rId16">
                       <a:extLst>
                         <a:ext uri="{28A0092B-C50C-407E-A947-70E740481C1C}">
                           <a14:useLocalDpi xmlns:a14="http://schemas.microsoft.com/office/drawing/2010/main" val="0"/>
@@ -1301,7 +1313,7 @@
                     <pic:cNvPicPr/>
                   </pic:nvPicPr>
                   <pic:blipFill>
-                    <a:blip r:embed="rId21">
+                    <a:blip r:embed="rId17">
                       <a:extLst>
                         <a:ext uri="{28A0092B-C50C-407E-A947-70E740481C1C}">
                           <a14:useLocalDpi xmlns:a14="http://schemas.microsoft.com/office/drawing/2010/main" val="0"/>
@@ -1438,7 +1450,7 @@
                     </pic:cNvPicPr>
                   </pic:nvPicPr>
                   <pic:blipFill>
-                    <a:blip r:embed="rId22">
+                    <a:blip r:embed="rId18">
                       <a:extLst>
                         <a:ext uri="{28A0092B-C50C-407E-A947-70E740481C1C}">
                           <a14:useLocalDpi xmlns:a14="http://schemas.microsoft.com/office/drawing/2010/main" val="0"/>
@@ -1551,7 +1563,7 @@
                     </pic:cNvPicPr>
                   </pic:nvPicPr>
                   <pic:blipFill>
-                    <a:blip r:embed="rId23">
+                    <a:blip r:embed="rId19">
                       <a:extLst>
                         <a:ext uri="{28A0092B-C50C-407E-A947-70E740481C1C}">
                           <a14:useLocalDpi xmlns:a14="http://schemas.microsoft.com/office/drawing/2010/main" val="0"/>
@@ -1677,7 +1689,7 @@
                     </pic:cNvPicPr>
                   </pic:nvPicPr>
                   <pic:blipFill>
-                    <a:blip r:embed="rId24">
+                    <a:blip r:embed="rId20">
                       <a:extLst>
                         <a:ext uri="{28A0092B-C50C-407E-A947-70E740481C1C}">
                           <a14:useLocalDpi xmlns:a14="http://schemas.microsoft.com/office/drawing/2010/main" val="0"/>
@@ -1807,7 +1819,7 @@
                     </pic:cNvPicPr>
                   </pic:nvPicPr>
                   <pic:blipFill>
-                    <a:blip r:embed="rId25">
+                    <a:blip r:embed="rId21">
                       <a:extLst>
                         <a:ext uri="{28A0092B-C50C-407E-A947-70E740481C1C}">
                           <a14:useLocalDpi xmlns:a14="http://schemas.microsoft.com/office/drawing/2010/main" val="0"/>
@@ -1936,7 +1948,7 @@
                     <pic:cNvPicPr/>
                   </pic:nvPicPr>
                   <pic:blipFill rotWithShape="1">
-                    <a:blip r:embed="rId26">
+                    <a:blip r:embed="rId22">
                       <a:extLst>
                         <a:ext uri="{28A0092B-C50C-407E-A947-70E740481C1C}">
                           <a14:useLocalDpi xmlns:a14="http://schemas.microsoft.com/office/drawing/2010/main" val="0"/>
@@ -2001,7 +2013,7 @@
                     <pic:cNvPicPr/>
                   </pic:nvPicPr>
                   <pic:blipFill rotWithShape="1">
-                    <a:blip r:embed="rId26">
+                    <a:blip r:embed="rId22">
                       <a:extLst>
                         <a:ext uri="{28A0092B-C50C-407E-A947-70E740481C1C}">
                           <a14:useLocalDpi xmlns:a14="http://schemas.microsoft.com/office/drawing/2010/main" val="0"/>
@@ -2219,7 +2231,21 @@
           <w:sz w:val="24"/>
           <w:szCs w:val="24"/>
         </w:rPr>
-        <w:t xml:space="preserve">Our first noteworthy finding is the drastic increase in the performance of logistic regression on metagenomic signature data when appropriately tuned and evaluated. Angelova et al. reported a modest accuracy of 0.55 for logistic regression </w:t>
+        <w:t xml:space="preserve">Our first noteworthy finding is the drastic increase in the performance of logistic regression on metagenomic signature data when appropriately tuned and evaluated. </w:t>
+      </w:r>
+      <w:r>
+        <w:rPr>
+          <w:sz w:val="24"/>
+          <w:szCs w:val="24"/>
+        </w:rPr>
+        <w:t>Angelova et al.²</w:t>
+      </w:r>
+      <w:r>
+        <w:rPr>
+          <w:sz w:val="24"/>
+          <w:szCs w:val="24"/>
+        </w:rPr>
+        <w:t xml:space="preserve"> reported a modest accuracy of 0.55 for logistic regression </w:t>
       </w:r>
       <w:r>
         <w:rPr>
@@ -2359,7 +2385,21 @@
           <w:sz w:val="24"/>
           <w:szCs w:val="24"/>
         </w:rPr>
-        <w:t>On our final logistic regression test, an accuracy of 0.77 and ROC AUC of 0.81 was achieved by bagging optimized logistic regression models and evaluating them with a 10-fold cross validation on the classic_full dataset. This result represents an increase in accuracy of 0.32 and an increase in ROC AUC of 0.35 when compared to our reproduction of the evaluation procedure utilized in Angelova et al. These findings imply that logistic regression may be a more competent model for classifying depressive state in metagenomic signature data than initially indicated.</w:t>
+        <w:t xml:space="preserve">On our final logistic regression test, an accuracy of 0.77 and ROC AUC of 0.81 was achieved by bagging optimized logistic regression models and evaluating them with a 10-fold cross validation on the classic_full dataset. This result represents an increase in accuracy of 0.32 and an increase in ROC AUC of 0.35 when compared to our reproduction of the evaluation procedure utilized in </w:t>
+      </w:r>
+      <w:r>
+        <w:rPr>
+          <w:sz w:val="24"/>
+          <w:szCs w:val="24"/>
+        </w:rPr>
+        <w:t>Angelova et al.²</w:t>
+      </w:r>
+      <w:r>
+        <w:rPr>
+          <w:sz w:val="24"/>
+          <w:szCs w:val="24"/>
+        </w:rPr>
+        <w:t xml:space="preserve"> These findings imply that logistic regression may be a more competent model for classifying depressive state in metagenomic signature data than initially indicated.</w:t>
       </w:r>
     </w:p>
     <w:p>
@@ -2403,21 +2443,42 @@
           <w:sz w:val="24"/>
           <w:szCs w:val="24"/>
         </w:rPr>
-        <w:t>random forest</w:t>
-      </w:r>
-      <w:r>
-        <w:rPr>
-          <w:sz w:val="24"/>
-          <w:szCs w:val="24"/>
-        </w:rPr>
-        <w:t xml:space="preserve"> accuracy only succeeded in matching those reported by Angelova et al. at 0.80, it is worth noting that our baseline reproduction of their methods</w:t>
-      </w:r>
-      <w:r>
-        <w:rPr>
-          <w:sz w:val="24"/>
-          <w:szCs w:val="24"/>
-        </w:rPr>
-        <w:t xml:space="preserve"> produced an accuracy of only 0.7 when compared to their 0.8. This suggests firstly that we may not have accurately reproduced their study, but also that the true capacity of random forest and logistic regression may be higher even than reported in this paper. This discrepancy in baseline results is apparent for logistic regression as well- our baseline accuracy for logistic regression was measured to be 0.45 compared to their reported 0.55. We speculate this difference is attributable to our datasets’ reduced feature width resulting from the inner join operation performed during our data preprocessing step. If the same increases in measurement of performance associated with our evaluation methods can be directly applied using Angelova et al.’s original datasets, random forest’s revised evaluation of accuracy could be as high as 0.92, and logistic regression as high as 0.87. </w:t>
+        <w:t xml:space="preserve">random forest accuracy only succeeded in matching those reported by </w:t>
+      </w:r>
+      <w:r>
+        <w:rPr>
+          <w:sz w:val="24"/>
+          <w:szCs w:val="24"/>
+        </w:rPr>
+        <w:t>Angelova et al.²</w:t>
+      </w:r>
+      <w:r>
+        <w:rPr>
+          <w:sz w:val="24"/>
+          <w:szCs w:val="24"/>
+        </w:rPr>
+        <w:t xml:space="preserve"> at 0.80, it is worth noting that our baseline reproduction of their methods</w:t>
+      </w:r>
+      <w:r>
+        <w:rPr>
+          <w:sz w:val="24"/>
+          <w:szCs w:val="24"/>
+        </w:rPr>
+        <w:t xml:space="preserve"> produced an accuracy of only 0.7 when compared to their 0.8. This suggests firstly that we may not have accurately reproduced their study, but also that the true capacity of random forest and logistic regression may be higher even than reported in this paper. This discrepancy in baseline results is apparent for logistic regression as well- our baseline accuracy for logistic regression was measured to be 0.45 compared to their reported 0.55. We speculate this difference is attributable to our datasets’ reduced feature width resulting from the inner join operation performed during our data preprocessing step. If the same increases in measurement of performance associated with our evaluation methods can be directly applied using </w:t>
+      </w:r>
+      <w:r>
+        <w:rPr>
+          <w:sz w:val="24"/>
+          <w:szCs w:val="24"/>
+        </w:rPr>
+        <w:t>Angelova et al.²</w:t>
+      </w:r>
+      <w:r>
+        <w:rPr>
+          <w:sz w:val="24"/>
+          <w:szCs w:val="24"/>
+        </w:rPr>
+        <w:t xml:space="preserve">’s original datasets, random forest’s revised evaluation of accuracy could be as high as 0.92, and logistic regression as high as 0.87. </w:t>
       </w:r>
     </w:p>
     <w:p>
@@ -2433,7 +2494,21 @@
           <w:sz w:val="24"/>
           <w:szCs w:val="24"/>
         </w:rPr>
-        <w:t xml:space="preserve">In addition to attempting to reproduce and extend the performance of the classical models employed in Angelova et al., we </w:t>
+        <w:t xml:space="preserve">In addition to attempting to reproduce and extend the performance of the classical models employed in </w:t>
+      </w:r>
+      <w:r>
+        <w:rPr>
+          <w:sz w:val="24"/>
+          <w:szCs w:val="24"/>
+        </w:rPr>
+        <w:t>Angelova et al.²</w:t>
+      </w:r>
+      <w:r>
+        <w:rPr>
+          <w:sz w:val="24"/>
+          <w:szCs w:val="24"/>
+        </w:rPr>
+        <w:t xml:space="preserve">, we </w:t>
       </w:r>
       <w:r>
         <w:rPr>
@@ -2597,6 +2672,132 @@
           <w:sz w:val="24"/>
           <w:szCs w:val="24"/>
         </w:rPr>
+        <w:t xml:space="preserve"> optimized RBF SVM’s performance metrics with those of logistic regression, another linear model. Both models’ performances were found to be maximized at 0.77 accuracy and 0.81 ROC AUC in our work.</w:t>
+      </w:r>
+      <w:r>
+        <w:rPr>
+          <w:sz w:val="24"/>
+          <w:szCs w:val="24"/>
+        </w:rPr>
+        <w:t xml:space="preserve"> I</w:t>
+      </w:r>
+      <w:r>
+        <w:rPr>
+          <w:sz w:val="24"/>
+          <w:szCs w:val="24"/>
+        </w:rPr>
+        <w:t>t’s noteworthy</w:t>
+      </w:r>
+      <w:r>
+        <w:rPr>
+          <w:sz w:val="24"/>
+          <w:szCs w:val="24"/>
+        </w:rPr>
+        <w:t>, however,</w:t>
+      </w:r>
+      <w:r>
+        <w:rPr>
+          <w:sz w:val="24"/>
+          <w:szCs w:val="24"/>
+        </w:rPr>
+        <w:t xml:space="preserve"> that </w:t>
+      </w:r>
+      <w:r>
+        <w:rPr>
+          <w:sz w:val="24"/>
+          <w:szCs w:val="24"/>
+        </w:rPr>
+        <w:t xml:space="preserve">this implication is at odds with </w:t>
+      </w:r>
+      <w:r>
+        <w:rPr>
+          <w:sz w:val="24"/>
+          <w:szCs w:val="24"/>
+        </w:rPr>
+        <w:t xml:space="preserve">our finding that </w:t>
+      </w:r>
+      <w:r>
+        <w:rPr>
+          <w:sz w:val="24"/>
+          <w:szCs w:val="24"/>
+        </w:rPr>
+        <w:t>the linear</w:t>
+      </w:r>
+      <w:r>
+        <w:rPr>
+          <w:sz w:val="24"/>
+          <w:szCs w:val="24"/>
+        </w:rPr>
+        <w:t xml:space="preserve"> support vector classifier</w:t>
+      </w:r>
+      <w:r>
+        <w:rPr>
+          <w:sz w:val="24"/>
+          <w:szCs w:val="24"/>
+        </w:rPr>
+        <w:t xml:space="preserve"> was outperformed by the </w:t>
+      </w:r>
+      <w:r>
+        <w:rPr>
+          <w:sz w:val="24"/>
+          <w:szCs w:val="24"/>
+        </w:rPr>
+        <w:t xml:space="preserve">optimized </w:t>
+      </w:r>
+      <w:r>
+        <w:rPr>
+          <w:sz w:val="24"/>
+          <w:szCs w:val="24"/>
+        </w:rPr>
+        <w:t>RBF SVM and l</w:t>
+      </w:r>
+      <w:r>
+        <w:rPr>
+          <w:sz w:val="24"/>
+          <w:szCs w:val="24"/>
+        </w:rPr>
+        <w:t>ogistic</w:t>
+      </w:r>
+      <w:r>
+        <w:rPr>
+          <w:sz w:val="24"/>
+          <w:szCs w:val="24"/>
+        </w:rPr>
+        <w:t xml:space="preserve"> regression model</w:t>
+      </w:r>
+      <w:r>
+        <w:rPr>
+          <w:sz w:val="24"/>
+          <w:szCs w:val="24"/>
+        </w:rPr>
+        <w:t xml:space="preserve"> in our experiments. These seemingly contradictory </w:t>
+      </w:r>
+      <w:r>
+        <w:rPr>
+          <w:sz w:val="24"/>
+          <w:szCs w:val="24"/>
+        </w:rPr>
+        <w:t>result</w:t>
+      </w:r>
+      <w:r>
+        <w:rPr>
+          <w:sz w:val="24"/>
+          <w:szCs w:val="24"/>
+        </w:rPr>
+        <w:t xml:space="preserve">s highlight an avenue for further investigation </w:t>
+      </w:r>
+      <w:r>
+        <w:rPr>
+          <w:sz w:val="24"/>
+          <w:szCs w:val="24"/>
+        </w:rPr>
+        <w:t>into</w:t>
+      </w:r>
+      <w:r>
+        <w:rPr>
+          <w:sz w:val="24"/>
+          <w:szCs w:val="24"/>
+        </w:rPr>
         <w:t xml:space="preserve"> </w:t>
       </w:r>
       <w:r>
@@ -2604,146 +2805,6 @@
           <w:sz w:val="24"/>
           <w:szCs w:val="24"/>
         </w:rPr>
-        <w:t>optimized</w:t>
-      </w:r>
-      <w:r>
-        <w:rPr>
-          <w:sz w:val="24"/>
-          <w:szCs w:val="24"/>
-        </w:rPr>
-        <w:t xml:space="preserve"> RBF SVM’s performance metrics with those of logistic regression, another linear model. Both models’ performances were found to be maximized at 0.77 accuracy and 0.81 ROC AUC in our work.</w:t>
-      </w:r>
-      <w:r>
-        <w:rPr>
-          <w:sz w:val="24"/>
-          <w:szCs w:val="24"/>
-        </w:rPr>
-        <w:t xml:space="preserve"> I</w:t>
-      </w:r>
-      <w:r>
-        <w:rPr>
-          <w:sz w:val="24"/>
-          <w:szCs w:val="24"/>
-        </w:rPr>
-        <w:t>t’s noteworthy</w:t>
-      </w:r>
-      <w:r>
-        <w:rPr>
-          <w:sz w:val="24"/>
-          <w:szCs w:val="24"/>
-        </w:rPr>
-        <w:t>, however,</w:t>
-      </w:r>
-      <w:r>
-        <w:rPr>
-          <w:sz w:val="24"/>
-          <w:szCs w:val="24"/>
-        </w:rPr>
-        <w:t xml:space="preserve"> that </w:t>
-      </w:r>
-      <w:r>
-        <w:rPr>
-          <w:sz w:val="24"/>
-          <w:szCs w:val="24"/>
-        </w:rPr>
-        <w:t xml:space="preserve">this implication is at odds with </w:t>
-      </w:r>
-      <w:r>
-        <w:rPr>
-          <w:sz w:val="24"/>
-          <w:szCs w:val="24"/>
-        </w:rPr>
-        <w:t xml:space="preserve">our finding that </w:t>
-      </w:r>
-      <w:r>
-        <w:rPr>
-          <w:sz w:val="24"/>
-          <w:szCs w:val="24"/>
-        </w:rPr>
-        <w:t>the linear</w:t>
-      </w:r>
-      <w:r>
-        <w:rPr>
-          <w:sz w:val="24"/>
-          <w:szCs w:val="24"/>
-        </w:rPr>
-        <w:t xml:space="preserve"> support vector classifier</w:t>
-      </w:r>
-      <w:r>
-        <w:rPr>
-          <w:sz w:val="24"/>
-          <w:szCs w:val="24"/>
-        </w:rPr>
-        <w:t xml:space="preserve"> was outperformed by the </w:t>
-      </w:r>
-      <w:r>
-        <w:rPr>
-          <w:sz w:val="24"/>
-          <w:szCs w:val="24"/>
-        </w:rPr>
-        <w:t xml:space="preserve">optimized </w:t>
-      </w:r>
-      <w:r>
-        <w:rPr>
-          <w:sz w:val="24"/>
-          <w:szCs w:val="24"/>
-        </w:rPr>
-        <w:t>RBF SVM and l</w:t>
-      </w:r>
-      <w:r>
-        <w:rPr>
-          <w:sz w:val="24"/>
-          <w:szCs w:val="24"/>
-        </w:rPr>
-        <w:t>ogistic</w:t>
-      </w:r>
-      <w:r>
-        <w:rPr>
-          <w:sz w:val="24"/>
-          <w:szCs w:val="24"/>
-        </w:rPr>
-        <w:t xml:space="preserve"> regression model</w:t>
-      </w:r>
-      <w:r>
-        <w:rPr>
-          <w:sz w:val="24"/>
-          <w:szCs w:val="24"/>
-        </w:rPr>
-        <w:t xml:space="preserve"> in our experiments. These seemingly contradictory </w:t>
-      </w:r>
-      <w:r>
-        <w:rPr>
-          <w:sz w:val="24"/>
-          <w:szCs w:val="24"/>
-        </w:rPr>
-        <w:t>result</w:t>
-      </w:r>
-      <w:r>
-        <w:rPr>
-          <w:sz w:val="24"/>
-          <w:szCs w:val="24"/>
-        </w:rPr>
-        <w:t xml:space="preserve">s highlight an avenue for further investigation </w:t>
-      </w:r>
-      <w:r>
-        <w:rPr>
-          <w:sz w:val="24"/>
-          <w:szCs w:val="24"/>
-        </w:rPr>
-        <w:t>into</w:t>
-      </w:r>
-      <w:r>
-        <w:rPr>
-          <w:sz w:val="24"/>
-          <w:szCs w:val="24"/>
-        </w:rPr>
-        <w:t xml:space="preserve"> </w:t>
-      </w:r>
-      <w:r>
-        <w:rPr>
-          <w:sz w:val="24"/>
-          <w:szCs w:val="24"/>
-        </w:rPr>
         <w:t>linear support vector classifier</w:t>
       </w:r>
       <w:r>
@@ -2893,7 +2954,21 @@
           <w:sz w:val="24"/>
           <w:szCs w:val="24"/>
         </w:rPr>
-        <w:t>synthetic dataset generated and employed by Angelova et al. to train the YOLO</w:t>
+        <w:t xml:space="preserve">synthetic dataset generated and employed by </w:t>
+      </w:r>
+      <w:r>
+        <w:rPr>
+          <w:sz w:val="24"/>
+          <w:szCs w:val="24"/>
+        </w:rPr>
+        <w:t>Angelova et al.²</w:t>
+      </w:r>
+      <w:r>
+        <w:rPr>
+          <w:sz w:val="24"/>
+          <w:szCs w:val="24"/>
+        </w:rPr>
+        <w:t xml:space="preserve"> to train the YOLO</w:t>
       </w:r>
       <w:r>
         <w:rPr>
@@ -3755,6 +3830,15 @@
           <w:szCs w:val="24"/>
         </w:rPr>
         <w:t>Angelova et al.²</w:t>
+      </w:r>
+      <w:r>
+        <w:rPr>
+          <w:b/>
+          <w:bCs/>
+          <w:sz w:val="24"/>
+          <w:szCs w:val="24"/>
+        </w:rPr>
+        <w:t>²</w:t>
       </w:r>
       <w:r>
         <w:rPr>
@@ -4893,14 +4977,7 @@
           <w:sz w:val="24"/>
           <w:szCs w:val="24"/>
         </w:rPr>
-        <w:t xml:space="preserve">sets, </w:t>
-      </w:r>
-      <w:r>
-        <w:rPr>
-          <w:sz w:val="24"/>
-          <w:szCs w:val="24"/>
-        </w:rPr>
-        <w:t xml:space="preserve">HC (healthy control) and </w:t>
+        <w:t xml:space="preserve">sets, HC (healthy control) and </w:t>
       </w:r>
       <w:proofErr w:type="spellStart"/>
       <w:r>
@@ -4916,14 +4993,7 @@
           <w:sz w:val="24"/>
           <w:szCs w:val="24"/>
         </w:rPr>
-        <w:t xml:space="preserve"> (patient with depression) sheets </w:t>
-      </w:r>
-      <w:r>
-        <w:rPr>
-          <w:sz w:val="24"/>
-          <w:szCs w:val="24"/>
-        </w:rPr>
-        <w:t xml:space="preserve">were </w:t>
+        <w:t xml:space="preserve"> (patient with depression) sheets were </w:t>
       </w:r>
       <w:r>
         <w:rPr>
@@ -5673,7 +5743,14 @@
           <w:sz w:val="24"/>
           <w:szCs w:val="24"/>
         </w:rPr>
-        <w:t xml:space="preserve"> in Angelova et al.</w:t>
+        <w:t xml:space="preserve"> in </w:t>
+      </w:r>
+      <w:r>
+        <w:rPr>
+          <w:sz w:val="24"/>
+          <w:szCs w:val="24"/>
+        </w:rPr>
+        <w:t>Angelova et al.²</w:t>
       </w:r>
     </w:p>
     <w:p>
@@ -7643,13 +7720,24 @@
           <w:szCs w:val="32"/>
         </w:rPr>
       </w:pPr>
-      <w:r>
+    </w:p>
+    <w:p>
+      <w:pPr>
         <w:rPr>
           <w:i/>
           <w:iCs/>
           <w:sz w:val="32"/>
           <w:szCs w:val="32"/>
         </w:rPr>
+      </w:pPr>
+      <w:r>
+        <w:rPr>
+          <w:i/>
+          <w:iCs/>
+          <w:sz w:val="32"/>
+          <w:szCs w:val="32"/>
+        </w:rPr>
+        <w:lastRenderedPageBreak/>
         <w:t>5. Feature Importance Analysis:</w:t>
       </w:r>
     </w:p>
@@ -7665,7 +7753,6 @@
           <w:sz w:val="24"/>
           <w:szCs w:val="24"/>
         </w:rPr>
-        <w:lastRenderedPageBreak/>
         <w:t>A variety of</w:t>
       </w:r>
       <w:r>
@@ -8153,361 +8240,356 @@
     <w:p>
       <w:pPr>
         <w:rPr>
+          <w:sz w:val="24"/>
+          <w:szCs w:val="24"/>
+        </w:rPr>
+      </w:pPr>
+      <w:r>
+        <w:rPr>
           <w:b/>
           <w:bCs/>
           <w:sz w:val="36"/>
           <w:szCs w:val="36"/>
         </w:rPr>
-      </w:pPr>
-    </w:p>
-    <w:p>
-      <w:pPr>
-        <w:rPr>
-          <w:sz w:val="24"/>
-          <w:szCs w:val="24"/>
-        </w:rPr>
-      </w:pPr>
-      <w:r>
+        <w:lastRenderedPageBreak/>
+        <w:t>Conclusion:</w:t>
+      </w:r>
+    </w:p>
+    <w:p>
+      <w:pPr>
+        <w:rPr>
+          <w:sz w:val="24"/>
+          <w:szCs w:val="24"/>
+        </w:rPr>
+      </w:pPr>
+      <w:r>
+        <w:rPr>
+          <w:sz w:val="24"/>
+          <w:szCs w:val="24"/>
+        </w:rPr>
+        <w:t xml:space="preserve">Our findings </w:t>
+      </w:r>
+      <w:r>
+        <w:rPr>
+          <w:sz w:val="24"/>
+          <w:szCs w:val="24"/>
+        </w:rPr>
+        <w:t xml:space="preserve">indicate </w:t>
+      </w:r>
+      <w:r>
+        <w:rPr>
+          <w:sz w:val="24"/>
+          <w:szCs w:val="24"/>
+        </w:rPr>
+        <w:t xml:space="preserve">that </w:t>
+      </w:r>
+      <w:r>
+        <w:rPr>
+          <w:sz w:val="24"/>
+          <w:szCs w:val="24"/>
+        </w:rPr>
+        <w:t xml:space="preserve">simple classification models </w:t>
+      </w:r>
+      <w:r>
+        <w:rPr>
+          <w:sz w:val="24"/>
+          <w:szCs w:val="24"/>
+        </w:rPr>
+        <w:t xml:space="preserve">can </w:t>
+      </w:r>
+      <w:r>
+        <w:rPr>
+          <w:sz w:val="24"/>
+          <w:szCs w:val="24"/>
+        </w:rPr>
+        <w:t>prove to be more competitive</w:t>
+      </w:r>
+      <w:r>
+        <w:rPr>
+          <w:sz w:val="24"/>
+          <w:szCs w:val="24"/>
+        </w:rPr>
+        <w:t xml:space="preserve"> on metagenomic signature data than previously reported, given optimized hyperparameters and a robust cross-validation approach. We also show that support vector machines with </w:t>
+      </w:r>
+      <w:r>
+        <w:rPr>
+          <w:sz w:val="24"/>
+          <w:szCs w:val="24"/>
+        </w:rPr>
+        <w:t>a radial basis function</w:t>
+      </w:r>
+      <w:r>
+        <w:rPr>
+          <w:sz w:val="24"/>
+          <w:szCs w:val="24"/>
+        </w:rPr>
+        <w:t xml:space="preserve"> </w:t>
+      </w:r>
+      <w:r>
+        <w:rPr>
+          <w:sz w:val="24"/>
+          <w:szCs w:val="24"/>
+        </w:rPr>
+        <w:t>or linear kernel</w:t>
+      </w:r>
+      <w:r>
+        <w:rPr>
+          <w:sz w:val="24"/>
+          <w:szCs w:val="24"/>
+        </w:rPr>
+        <w:t xml:space="preserve"> can match YOLOv8’s reported performance in a controlled setting. These results suggest that YOLOv8’s apparent superiority may stem primarily from its significantly larger training set rather than any fundamental advantage of </w:t>
+      </w:r>
+      <w:r>
+        <w:rPr>
+          <w:sz w:val="24"/>
+          <w:szCs w:val="24"/>
+        </w:rPr>
+        <w:t xml:space="preserve">convolutional neural network </w:t>
+      </w:r>
+      <w:r>
+        <w:rPr>
+          <w:sz w:val="24"/>
+          <w:szCs w:val="24"/>
+        </w:rPr>
+        <w:t>architecture.</w:t>
+      </w:r>
+    </w:p>
+    <w:p>
+      <w:pPr>
+        <w:rPr>
+          <w:sz w:val="24"/>
+          <w:szCs w:val="24"/>
+        </w:rPr>
+      </w:pPr>
+      <w:r>
+        <w:rPr>
+          <w:sz w:val="24"/>
+          <w:szCs w:val="24"/>
+        </w:rPr>
+        <w:t xml:space="preserve">Despite </w:t>
+      </w:r>
+      <w:r>
+        <w:rPr>
+          <w:sz w:val="24"/>
+          <w:szCs w:val="24"/>
+        </w:rPr>
+        <w:t>these findings</w:t>
+      </w:r>
+      <w:r>
+        <w:rPr>
+          <w:sz w:val="24"/>
+          <w:szCs w:val="24"/>
+        </w:rPr>
+        <w:t xml:space="preserve">, </w:t>
+      </w:r>
+      <w:r>
+        <w:rPr>
+          <w:sz w:val="24"/>
+          <w:szCs w:val="24"/>
+        </w:rPr>
+        <w:t>the</w:t>
+      </w:r>
+      <w:r>
+        <w:rPr>
+          <w:sz w:val="24"/>
+          <w:szCs w:val="24"/>
+        </w:rPr>
+        <w:t xml:space="preserve"> small datasets and synthetic data generation may not capture the full complexity of true metagenomic distributions. Additionally, single-split test sets are prone to </w:t>
+      </w:r>
+      <w:r>
+        <w:rPr>
+          <w:sz w:val="24"/>
+          <w:szCs w:val="24"/>
+        </w:rPr>
+        <w:t>variance and may obfuscate</w:t>
+      </w:r>
+      <w:r>
+        <w:rPr>
+          <w:sz w:val="24"/>
+          <w:szCs w:val="24"/>
+        </w:rPr>
+        <w:t xml:space="preserve"> the true performance </w:t>
+      </w:r>
+      <w:r>
+        <w:rPr>
+          <w:sz w:val="24"/>
+          <w:szCs w:val="24"/>
+        </w:rPr>
+        <w:t>of the</w:t>
+      </w:r>
+      <w:r>
+        <w:rPr>
+          <w:sz w:val="24"/>
+          <w:szCs w:val="24"/>
+        </w:rPr>
+        <w:t xml:space="preserve"> model</w:t>
+      </w:r>
+      <w:r>
+        <w:rPr>
+          <w:sz w:val="24"/>
+          <w:szCs w:val="24"/>
+        </w:rPr>
+        <w:t>s tested.</w:t>
+      </w:r>
+      <w:r>
+        <w:rPr>
+          <w:sz w:val="24"/>
+          <w:szCs w:val="24"/>
+        </w:rPr>
+        <w:t xml:space="preserve"> </w:t>
+      </w:r>
+      <w:r>
+        <w:rPr>
+          <w:sz w:val="24"/>
+          <w:szCs w:val="24"/>
+        </w:rPr>
+        <w:t xml:space="preserve">The dataset sizes in our work highlight </w:t>
+      </w:r>
+      <w:r>
+        <w:rPr>
+          <w:sz w:val="24"/>
+          <w:szCs w:val="24"/>
+        </w:rPr>
+        <w:t xml:space="preserve">the need for expanded data collection and </w:t>
+      </w:r>
+      <w:r>
+        <w:rPr>
+          <w:sz w:val="24"/>
+          <w:szCs w:val="24"/>
+        </w:rPr>
+        <w:t>further</w:t>
+      </w:r>
+      <w:r>
+        <w:rPr>
+          <w:sz w:val="24"/>
+          <w:szCs w:val="24"/>
+        </w:rPr>
+        <w:t xml:space="preserve"> iterative testing.</w:t>
+      </w:r>
+    </w:p>
+    <w:p>
+      <w:pPr>
+        <w:rPr>
+          <w:sz w:val="24"/>
+          <w:szCs w:val="24"/>
+        </w:rPr>
+      </w:pPr>
+      <w:r>
+        <w:rPr>
+          <w:sz w:val="24"/>
+          <w:szCs w:val="24"/>
+        </w:rPr>
+        <w:t xml:space="preserve">Looking ahead, deeper investigation into feature-importance rankings across diverse modeling strategies, plus larger, more </w:t>
+      </w:r>
+      <w:r>
+        <w:rPr>
+          <w:sz w:val="24"/>
+          <w:szCs w:val="24"/>
+        </w:rPr>
+        <w:t>generalized</w:t>
+      </w:r>
+      <w:r>
+        <w:rPr>
+          <w:sz w:val="24"/>
+          <w:szCs w:val="24"/>
+        </w:rPr>
+        <w:t xml:space="preserve"> datasets would help solidify these findings. Future work should also consider deeper exploration of linear vs. non-linear decision boundaries for</w:t>
+      </w:r>
+      <w:r>
+        <w:rPr>
+          <w:sz w:val="24"/>
+          <w:szCs w:val="24"/>
+        </w:rPr>
+        <w:t xml:space="preserve"> support vector machines</w:t>
+      </w:r>
+      <w:r>
+        <w:rPr>
+          <w:sz w:val="24"/>
+          <w:szCs w:val="24"/>
+        </w:rPr>
+        <w:t xml:space="preserve">. Ultimately, our </w:t>
+      </w:r>
+      <w:r>
+        <w:rPr>
+          <w:sz w:val="24"/>
+          <w:szCs w:val="24"/>
+        </w:rPr>
+        <w:t xml:space="preserve">work serves to advocate for simple and mid-complexity classifiers like logistic regression and support vector machines and their competence in </w:t>
+      </w:r>
+      <w:r>
+        <w:rPr>
+          <w:sz w:val="24"/>
+          <w:szCs w:val="24"/>
+        </w:rPr>
+        <w:t xml:space="preserve">predicting depressive states based on metagenomic signature data. </w:t>
+      </w:r>
+    </w:p>
+    <w:p>
+      <w:pPr>
+        <w:rPr>
+          <w:sz w:val="24"/>
+          <w:szCs w:val="24"/>
+        </w:rPr>
+      </w:pPr>
+    </w:p>
+    <w:p>
+      <w:pPr>
+        <w:rPr>
+          <w:sz w:val="24"/>
+          <w:szCs w:val="24"/>
+        </w:rPr>
+      </w:pPr>
+    </w:p>
+    <w:p>
+      <w:pPr>
+        <w:rPr>
+          <w:sz w:val="24"/>
+          <w:szCs w:val="24"/>
+        </w:rPr>
+      </w:pPr>
+    </w:p>
+    <w:p>
+      <w:pPr>
+        <w:rPr>
+          <w:sz w:val="24"/>
+          <w:szCs w:val="24"/>
+        </w:rPr>
+      </w:pPr>
+    </w:p>
+    <w:p>
+      <w:pPr>
+        <w:rPr>
+          <w:sz w:val="24"/>
+          <w:szCs w:val="24"/>
+        </w:rPr>
+      </w:pPr>
+    </w:p>
+    <w:p>
+      <w:pPr>
         <w:rPr>
           <w:b/>
           <w:bCs/>
           <w:sz w:val="36"/>
           <w:szCs w:val="36"/>
         </w:rPr>
-        <w:lastRenderedPageBreak/>
-        <w:t>Conclusion:</w:t>
-      </w:r>
-    </w:p>
-    <w:p>
-      <w:pPr>
-        <w:rPr>
-          <w:sz w:val="24"/>
-          <w:szCs w:val="24"/>
-        </w:rPr>
-      </w:pPr>
-      <w:r>
-        <w:rPr>
-          <w:sz w:val="24"/>
-          <w:szCs w:val="24"/>
-        </w:rPr>
-        <w:t xml:space="preserve">Our findings </w:t>
-      </w:r>
-      <w:r>
-        <w:rPr>
-          <w:sz w:val="24"/>
-          <w:szCs w:val="24"/>
-        </w:rPr>
-        <w:t xml:space="preserve">indicate </w:t>
-      </w:r>
-      <w:r>
-        <w:rPr>
-          <w:sz w:val="24"/>
-          <w:szCs w:val="24"/>
-        </w:rPr>
-        <w:t xml:space="preserve">that </w:t>
-      </w:r>
-      <w:r>
-        <w:rPr>
-          <w:sz w:val="24"/>
-          <w:szCs w:val="24"/>
-        </w:rPr>
-        <w:t xml:space="preserve">simple classification models </w:t>
-      </w:r>
-      <w:r>
-        <w:rPr>
-          <w:sz w:val="24"/>
-          <w:szCs w:val="24"/>
-        </w:rPr>
-        <w:t xml:space="preserve">can </w:t>
-      </w:r>
-      <w:r>
-        <w:rPr>
-          <w:sz w:val="24"/>
-          <w:szCs w:val="24"/>
-        </w:rPr>
-        <w:t>prove to be more competitive</w:t>
-      </w:r>
-      <w:r>
-        <w:rPr>
-          <w:sz w:val="24"/>
-          <w:szCs w:val="24"/>
-        </w:rPr>
-        <w:t xml:space="preserve"> on metagenomic signature data than previously reported, given optimized hyperparameters and a robust cross-validation approach. We also show that support vector machines with </w:t>
-      </w:r>
-      <w:r>
-        <w:rPr>
-          <w:sz w:val="24"/>
-          <w:szCs w:val="24"/>
-        </w:rPr>
-        <w:t>a radial basis function</w:t>
-      </w:r>
-      <w:r>
-        <w:rPr>
-          <w:sz w:val="24"/>
-          <w:szCs w:val="24"/>
-        </w:rPr>
-        <w:t xml:space="preserve"> </w:t>
-      </w:r>
-      <w:r>
-        <w:rPr>
-          <w:sz w:val="24"/>
-          <w:szCs w:val="24"/>
-        </w:rPr>
-        <w:t>or linear kernel</w:t>
-      </w:r>
-      <w:r>
-        <w:rPr>
-          <w:sz w:val="24"/>
-          <w:szCs w:val="24"/>
-        </w:rPr>
-        <w:t xml:space="preserve"> can match YOLOv8’s reported performance in a controlled setting. These results suggest that YOLOv8’s apparent superiority may stem primarily from its significantly larger training set rather than any fundamental advantage of </w:t>
-      </w:r>
-      <w:r>
-        <w:rPr>
-          <w:sz w:val="24"/>
-          <w:szCs w:val="24"/>
-        </w:rPr>
-        <w:t xml:space="preserve">convolutional neural network </w:t>
-      </w:r>
-      <w:r>
-        <w:rPr>
-          <w:sz w:val="24"/>
-          <w:szCs w:val="24"/>
-        </w:rPr>
-        <w:t>architecture.</w:t>
-      </w:r>
-    </w:p>
-    <w:p>
-      <w:pPr>
-        <w:rPr>
-          <w:sz w:val="24"/>
-          <w:szCs w:val="24"/>
-        </w:rPr>
-      </w:pPr>
-      <w:r>
-        <w:rPr>
-          <w:sz w:val="24"/>
-          <w:szCs w:val="24"/>
-        </w:rPr>
-        <w:t xml:space="preserve">Despite </w:t>
-      </w:r>
-      <w:r>
-        <w:rPr>
-          <w:sz w:val="24"/>
-          <w:szCs w:val="24"/>
-        </w:rPr>
-        <w:t>these findings</w:t>
-      </w:r>
-      <w:r>
-        <w:rPr>
-          <w:sz w:val="24"/>
-          <w:szCs w:val="24"/>
-        </w:rPr>
-        <w:t xml:space="preserve">, </w:t>
-      </w:r>
-      <w:r>
-        <w:rPr>
-          <w:sz w:val="24"/>
-          <w:szCs w:val="24"/>
-        </w:rPr>
-        <w:t>the</w:t>
-      </w:r>
-      <w:r>
-        <w:rPr>
-          <w:sz w:val="24"/>
-          <w:szCs w:val="24"/>
-        </w:rPr>
-        <w:t xml:space="preserve"> small datasets and synthetic data generation may not capture the full complexity of true metagenomic distributions. Additionally, single-split test sets are prone to </w:t>
-      </w:r>
-      <w:r>
-        <w:rPr>
-          <w:sz w:val="24"/>
-          <w:szCs w:val="24"/>
-        </w:rPr>
-        <w:t>variance and may obfuscate</w:t>
-      </w:r>
-      <w:r>
-        <w:rPr>
-          <w:sz w:val="24"/>
-          <w:szCs w:val="24"/>
-        </w:rPr>
-        <w:t xml:space="preserve"> the true performance </w:t>
-      </w:r>
-      <w:r>
-        <w:rPr>
-          <w:sz w:val="24"/>
-          <w:szCs w:val="24"/>
-        </w:rPr>
-        <w:t>of the</w:t>
-      </w:r>
-      <w:r>
-        <w:rPr>
-          <w:sz w:val="24"/>
-          <w:szCs w:val="24"/>
-        </w:rPr>
-        <w:t xml:space="preserve"> model</w:t>
-      </w:r>
-      <w:r>
-        <w:rPr>
-          <w:sz w:val="24"/>
-          <w:szCs w:val="24"/>
-        </w:rPr>
-        <w:t>s tested.</w:t>
-      </w:r>
-      <w:r>
-        <w:rPr>
-          <w:sz w:val="24"/>
-          <w:szCs w:val="24"/>
-        </w:rPr>
-        <w:t xml:space="preserve"> </w:t>
-      </w:r>
-      <w:r>
-        <w:rPr>
-          <w:sz w:val="24"/>
-          <w:szCs w:val="24"/>
-        </w:rPr>
-        <w:t xml:space="preserve">The dataset sizes in our work highlight </w:t>
-      </w:r>
-      <w:r>
-        <w:rPr>
-          <w:sz w:val="24"/>
-          <w:szCs w:val="24"/>
-        </w:rPr>
-        <w:t xml:space="preserve">the need for expanded data collection and </w:t>
-      </w:r>
-      <w:r>
-        <w:rPr>
-          <w:sz w:val="24"/>
-          <w:szCs w:val="24"/>
-        </w:rPr>
-        <w:t>further</w:t>
-      </w:r>
-      <w:r>
-        <w:rPr>
-          <w:sz w:val="24"/>
-          <w:szCs w:val="24"/>
-        </w:rPr>
-        <w:t xml:space="preserve"> iterative testing.</w:t>
-      </w:r>
-    </w:p>
-    <w:p>
-      <w:pPr>
-        <w:rPr>
-          <w:sz w:val="24"/>
-          <w:szCs w:val="24"/>
-        </w:rPr>
-      </w:pPr>
-      <w:r>
-        <w:rPr>
-          <w:sz w:val="24"/>
-          <w:szCs w:val="24"/>
-        </w:rPr>
-        <w:t xml:space="preserve">Looking ahead, deeper investigation into feature-importance rankings across diverse modeling strategies, plus larger, more </w:t>
-      </w:r>
-      <w:r>
-        <w:rPr>
-          <w:sz w:val="24"/>
-          <w:szCs w:val="24"/>
-        </w:rPr>
-        <w:t>generalized</w:t>
-      </w:r>
-      <w:r>
-        <w:rPr>
-          <w:sz w:val="24"/>
-          <w:szCs w:val="24"/>
-        </w:rPr>
-        <w:t xml:space="preserve"> datasets would help solidify these findings. Future work should also consider deeper exploration of linear vs. non-linear decision boundaries for</w:t>
-      </w:r>
-      <w:r>
-        <w:rPr>
-          <w:sz w:val="24"/>
-          <w:szCs w:val="24"/>
-        </w:rPr>
-        <w:t xml:space="preserve"> support vector machines</w:t>
-      </w:r>
-      <w:r>
-        <w:rPr>
-          <w:sz w:val="24"/>
-          <w:szCs w:val="24"/>
-        </w:rPr>
-        <w:t xml:space="preserve">. Ultimately, our </w:t>
-      </w:r>
-      <w:r>
-        <w:rPr>
-          <w:sz w:val="24"/>
-          <w:szCs w:val="24"/>
-        </w:rPr>
-        <w:t xml:space="preserve">work serves to advocate for simple and mid-complexity classifiers like logistic regression and support vector machines and their competence in </w:t>
-      </w:r>
-      <w:r>
-        <w:rPr>
-          <w:sz w:val="24"/>
-          <w:szCs w:val="24"/>
-        </w:rPr>
-        <w:t xml:space="preserve">predicting depressive states based on metagenomic signature data. </w:t>
-      </w:r>
-    </w:p>
-    <w:p>
-      <w:pPr>
-        <w:rPr>
-          <w:sz w:val="24"/>
-          <w:szCs w:val="24"/>
-        </w:rPr>
-      </w:pPr>
-    </w:p>
-    <w:p>
-      <w:pPr>
-        <w:rPr>
-          <w:sz w:val="24"/>
-          <w:szCs w:val="24"/>
-        </w:rPr>
-      </w:pPr>
-    </w:p>
-    <w:p>
-      <w:pPr>
-        <w:rPr>
-          <w:sz w:val="24"/>
-          <w:szCs w:val="24"/>
-        </w:rPr>
-      </w:pPr>
-    </w:p>
-    <w:p>
-      <w:pPr>
-        <w:rPr>
-          <w:sz w:val="24"/>
-          <w:szCs w:val="24"/>
-        </w:rPr>
-      </w:pPr>
-    </w:p>
-    <w:p>
-      <w:pPr>
-        <w:rPr>
-          <w:sz w:val="24"/>
-          <w:szCs w:val="24"/>
-        </w:rPr>
-      </w:pPr>
-    </w:p>
-    <w:p>
-      <w:pPr>
+      </w:pPr>
+      <w:r>
         <w:rPr>
           <w:b/>
           <w:bCs/>
           <w:sz w:val="36"/>
           <w:szCs w:val="36"/>
         </w:rPr>
-      </w:pPr>
-      <w:r>
-        <w:rPr>
-          <w:b/>
-          <w:bCs/>
-          <w:sz w:val="36"/>
-          <w:szCs w:val="36"/>
-        </w:rPr>
         <w:t>References:</w:t>
       </w:r>
     </w:p>
     <w:p>
       <w:pPr>
+        <w:pStyle w:val="ListParagraph"/>
+        <w:numPr>
+          <w:ilvl w:val="0"/>
+          <w:numId w:val="3"/>
+        </w:numPr>
         <w:rPr>
           <w:sz w:val="24"/>
           <w:szCs w:val="24"/>
@@ -8539,6 +8621,20 @@
     </w:p>
     <w:p>
       <w:pPr>
+        <w:pStyle w:val="ListParagraph"/>
+        <w:rPr>
+          <w:sz w:val="24"/>
+          <w:szCs w:val="24"/>
+        </w:rPr>
+      </w:pPr>
+    </w:p>
+    <w:p>
+      <w:pPr>
+        <w:pStyle w:val="ListParagraph"/>
+        <w:numPr>
+          <w:ilvl w:val="0"/>
+          <w:numId w:val="3"/>
+        </w:numPr>
         <w:rPr>
           <w:sz w:val="24"/>
           <w:szCs w:val="24"/>
@@ -8604,77 +8700,19 @@
 </w:document>
 </file>
 
-<file path=word/comments.xml><?xml version="1.0" encoding="utf-8"?>
-<w:comments xmlns:wpc="http://schemas.microsoft.com/office/word/2010/wordprocessingCanvas" xmlns:cx="http://schemas.microsoft.com/office/drawing/2014/chartex" xmlns:cx1="http://schemas.microsoft.com/office/drawing/2015/9/8/chartex" xmlns:cx2="http://schemas.microsoft.com/office/drawing/2015/10/21/chartex" xmlns:cx3="http://schemas.microsoft.com/office/drawing/2016/5/9/chartex" xmlns:cx4="http://schemas.microsoft.com/office/drawing/2016/5/10/chartex" xmlns:cx5="http://schemas.microsoft.com/office/drawing/2016/5/11/chartex" xmlns:cx6="http://schemas.microsoft.com/office/drawing/2016/5/12/chartex" xmlns:cx7="http://schemas.microsoft.com/office/drawing/2016/5/13/chartex" xmlns:cx8="http://schemas.microsoft.com/office/drawing/2016/5/14/chartex" xmlns:mc="http://schemas.openxmlformats.org/markup-compatibility/2006" xmlns:aink="http://schemas.microsoft.com/office/drawing/2016/ink" xmlns:am3d="http://schemas.microsoft.com/office/drawing/2017/model3d" xmlns:o="urn:schemas-microsoft-com:office:office" xmlns:oel="http://schemas.microsoft.com/office/2019/extlst" xmlns:r="http://schemas.openxmlformats.org/officeDocument/2006/relationships" xmlns:m="http://schemas.openxmlformats.org/officeDocument/2006/math" xmlns:v="urn:schemas-microsoft-com:vml" xmlns:wp14="http://schemas.microsoft.com/office/word/2010/wordprocessingDrawing" xmlns:wp="http://schemas.openxmlformats.org/drawingml/2006/wordprocessingDrawing" xmlns:w10="urn:schemas-microsoft-com:office:word" xmlns:w="http://schemas.openxmlformats.org/wordprocessingml/2006/main" xmlns:w14="http://schemas.microsoft.com/office/word/2010/wordml" xmlns:w15="http://schemas.microsoft.com/office/word/2012/wordml" xmlns:w16cex="http://schemas.microsoft.com/office/word/2018/wordml/cex" xmlns:w16cid="http://schemas.microsoft.com/office/word/2016/wordml/cid" xmlns:w16="http://schemas.microsoft.com/office/word/2018/wordml" xmlns:w16du="http://schemas.microsoft.com/office/word/2023/wordml/word16du" xmlns:w16sdtdh="http://schemas.microsoft.com/office/word/2020/wordml/sdtdatahash" xmlns:w16se="http://schemas.microsoft.com/office/word/2015/wordml/symex" xmlns:wpg="http://schemas.microsoft.com/office/word/2010/wordprocessingGroup" xmlns:wpi="http://schemas.microsoft.com/office/word/2010/wordprocessingInk" xmlns:wne="http://schemas.microsoft.com/office/word/2006/wordml" xmlns:wps="http://schemas.microsoft.com/office/word/2010/wordprocessingShape" mc:Ignorable="w14 w15 w16se w16cid w16 w16cex w16sdtdh w16du wp14">
-  <w:comment w:id="1" w:author="Wurth, Mike" w:date="2024-12-23T15:52:00Z" w:initials="MW">
-    <w:p>
-      <w:pPr>
-        <w:pStyle w:val="CommentText"/>
-      </w:pPr>
-      <w:r>
-        <w:rPr>
-          <w:rStyle w:val="CommentReference"/>
-        </w:rPr>
-        <w:annotationRef/>
-      </w:r>
-      <w:r>
-        <w:t>Cite here too? .’ is weird</w:t>
-      </w:r>
-    </w:p>
-  </w:comment>
-  <w:comment w:id="0" w:author="Wurth, Mike" w:date="2024-12-23T15:54:00Z" w:initials="MW">
-    <w:p>
-      <w:pPr>
-        <w:pStyle w:val="CommentText"/>
-      </w:pPr>
-      <w:r>
-        <w:rPr>
-          <w:rStyle w:val="CommentReference"/>
-        </w:rPr>
-        <w:annotationRef/>
-      </w:r>
-      <w:r>
-        <w:t>Additionally, note what portions of the study are new after Dr. Singh notes</w:t>
-      </w:r>
-    </w:p>
-  </w:comment>
-</w:comments>
-</file>
-
-<file path=word/commentsExtended.xml><?xml version="1.0" encoding="utf-8"?>
-<w15:commentsEx xmlns:wpc="http://schemas.microsoft.com/office/word/2010/wordprocessingCanvas" xmlns:cx="http://schemas.microsoft.com/office/drawing/2014/chartex" xmlns:cx1="http://schemas.microsoft.com/office/drawing/2015/9/8/chartex" xmlns:cx2="http://schemas.microsoft.com/office/drawing/2015/10/21/chartex" xmlns:cx3="http://schemas.microsoft.com/office/drawing/2016/5/9/chartex" xmlns:cx4="http://schemas.microsoft.com/office/drawing/2016/5/10/chartex" xmlns:cx5="http://schemas.microsoft.com/office/drawing/2016/5/11/chartex" xmlns:cx6="http://schemas.microsoft.com/office/drawing/2016/5/12/chartex" xmlns:cx7="http://schemas.microsoft.com/office/drawing/2016/5/13/chartex" xmlns:cx8="http://schemas.microsoft.com/office/drawing/2016/5/14/chartex" xmlns:mc="http://schemas.openxmlformats.org/markup-compatibility/2006" xmlns:aink="http://schemas.microsoft.com/office/drawing/2016/ink" xmlns:am3d="http://schemas.microsoft.com/office/drawing/2017/model3d" xmlns:o="urn:schemas-microsoft-com:office:office" xmlns:oel="http://schemas.microsoft.com/office/2019/extlst" xmlns:r="http://schemas.openxmlformats.org/officeDocument/2006/relationships" xmlns:m="http://schemas.openxmlformats.org/officeDocument/2006/math" xmlns:v="urn:schemas-microsoft-com:vml" xmlns:wp14="http://schemas.microsoft.com/office/word/2010/wordprocessingDrawing" xmlns:wp="http://schemas.openxmlformats.org/drawingml/2006/wordprocessingDrawing" xmlns:w10="urn:schemas-microsoft-com:office:word" xmlns:w="http://schemas.openxmlformats.org/wordprocessingml/2006/main" xmlns:w14="http://schemas.microsoft.com/office/word/2010/wordml" xmlns:w15="http://schemas.microsoft.com/office/word/2012/wordml" xmlns:w16cex="http://schemas.microsoft.com/office/word/2018/wordml/cex" xmlns:w16cid="http://schemas.microsoft.com/office/word/2016/wordml/cid" xmlns:w16="http://schemas.microsoft.com/office/word/2018/wordml" xmlns:w16du="http://schemas.microsoft.com/office/word/2023/wordml/word16du" xmlns:w16sdtdh="http://schemas.microsoft.com/office/word/2020/wordml/sdtdatahash" xmlns:w16se="http://schemas.microsoft.com/office/word/2015/wordml/symex" xmlns:wpg="http://schemas.microsoft.com/office/word/2010/wordprocessingGroup" xmlns:wpi="http://schemas.microsoft.com/office/word/2010/wordprocessingInk" xmlns:wne="http://schemas.microsoft.com/office/word/2006/wordml" xmlns:wps="http://schemas.microsoft.com/office/word/2010/wordprocessingShape" mc:Ignorable="w14 w15 w16se w16cid w16 w16cex w16sdtdh w16du wp14">
-  <w15:commentEx w15:paraId="08EE49E1" w15:done="1"/>
-  <w15:commentEx w15:paraId="6C8473E0" w15:done="1"/>
-</w15:commentsEx>
-</file>
-
-<file path=word/commentsExtensible.xml><?xml version="1.0" encoding="utf-8"?>
-<w16cex:commentsExtensible xmlns:wpc="http://schemas.microsoft.com/office/word/2010/wordprocessingCanvas" xmlns:cx="http://schemas.microsoft.com/office/drawing/2014/chartex" xmlns:cx1="http://schemas.microsoft.com/office/drawing/2015/9/8/chartex" xmlns:cx2="http://schemas.microsoft.com/office/drawing/2015/10/21/chartex" xmlns:cx3="http://schemas.microsoft.com/office/drawing/2016/5/9/chartex" xmlns:cx4="http://schemas.microsoft.com/office/drawing/2016/5/10/chartex" xmlns:cx5="http://schemas.microsoft.com/office/drawing/2016/5/11/chartex" xmlns:cx6="http://schemas.microsoft.com/office/drawing/2016/5/12/chartex" xmlns:cx7="http://schemas.microsoft.com/office/drawing/2016/5/13/chartex" xmlns:cx8="http://schemas.microsoft.com/office/drawing/2016/5/14/chartex" xmlns:cr="http://schemas.microsoft.com/office/comments/2020/reactions" xmlns:mc="http://schemas.openxmlformats.org/markup-compatibility/2006" xmlns:aink="http://schemas.microsoft.com/office/drawing/2016/ink" xmlns:am3d="http://schemas.microsoft.com/office/drawing/2017/model3d" xmlns:o="urn:schemas-microsoft-com:office:office" xmlns:oel="http://schemas.microsoft.com/office/2019/extlst" xmlns:r="http://schemas.openxmlformats.org/officeDocument/2006/relationships" xmlns:m="http://schemas.openxmlformats.org/officeDocument/2006/math" xmlns:v="urn:schemas-microsoft-com:vml" xmlns:wp14="http://schemas.microsoft.com/office/word/2010/wordprocessingDrawing" xmlns:wp="http://schemas.openxmlformats.org/drawingml/2006/wordprocessingDrawing" xmlns:w10="urn:schemas-microsoft-com:office:word" xmlns:w="http://schemas.openxmlformats.org/wordprocessingml/2006/main" xmlns:w14="http://schemas.microsoft.com/office/word/2010/wordml" xmlns:w15="http://schemas.microsoft.com/office/word/2012/wordml" xmlns:w16cex="http://schemas.microsoft.com/office/word/2018/wordml/cex" xmlns:w16cid="http://schemas.microsoft.com/office/word/2016/wordml/cid" xmlns:w16="http://schemas.microsoft.com/office/word/2018/wordml" xmlns:w16du="http://schemas.microsoft.com/office/word/2023/wordml/word16du" xmlns:w16sdtdh="http://schemas.microsoft.com/office/word/2020/wordml/sdtdatahash" xmlns:w16se="http://schemas.microsoft.com/office/word/2015/wordml/symex" xmlns:wpg="http://schemas.microsoft.com/office/word/2010/wordprocessingGroup" xmlns:wpi="http://schemas.microsoft.com/office/word/2010/wordprocessingInk" xmlns:wne="http://schemas.microsoft.com/office/word/2006/wordml" xmlns:wps="http://schemas.microsoft.com/office/word/2010/wordprocessingShape" mc:Ignorable="w14 w15 w16se w16cid w16 w16cex w16sdtdh cr w16du wp14">
-  <w16cex:commentExtensible w16cex:durableId="17B4E8D6" w16cex:dateUtc="2024-12-23T21:52:00Z"/>
-  <w16cex:commentExtensible w16cex:durableId="06D72041" w16cex:dateUtc="2024-12-23T21:54:00Z"/>
-</w16cex:commentsExtensible>
-</file>
-
-<file path=word/commentsIds.xml><?xml version="1.0" encoding="utf-8"?>
-<w16cid:commentsIds xmlns:wpc="http://schemas.microsoft.com/office/word/2010/wordprocessingCanvas" xmlns:cx="http://schemas.microsoft.com/office/drawing/2014/chartex" xmlns:cx1="http://schemas.microsoft.com/office/drawing/2015/9/8/chartex" xmlns:cx2="http://schemas.microsoft.com/office/drawing/2015/10/21/chartex" xmlns:cx3="http://schemas.microsoft.com/office/drawing/2016/5/9/chartex" xmlns:cx4="http://schemas.microsoft.com/office/drawing/2016/5/10/chartex" xmlns:cx5="http://schemas.microsoft.com/office/drawing/2016/5/11/chartex" xmlns:cx6="http://schemas.microsoft.com/office/drawing/2016/5/12/chartex" xmlns:cx7="http://schemas.microsoft.com/office/drawing/2016/5/13/chartex" xmlns:cx8="http://schemas.microsoft.com/office/drawing/2016/5/14/chartex" xmlns:mc="http://schemas.openxmlformats.org/markup-compatibility/2006" xmlns:aink="http://schemas.microsoft.com/office/drawing/2016/ink" xmlns:am3d="http://schemas.microsoft.com/office/drawing/2017/model3d" xmlns:o="urn:schemas-microsoft-com:office:office" xmlns:oel="http://schemas.microsoft.com/office/2019/extlst" xmlns:r="http://schemas.openxmlformats.org/officeDocument/2006/relationships" xmlns:m="http://schemas.openxmlformats.org/officeDocument/2006/math" xmlns:v="urn:schemas-microsoft-com:vml" xmlns:wp14="http://schemas.microsoft.com/office/word/2010/wordprocessingDrawing" xmlns:wp="http://schemas.openxmlformats.org/drawingml/2006/wordprocessingDrawing" xmlns:w10="urn:schemas-microsoft-com:office:word" xmlns:w="http://schemas.openxmlformats.org/wordprocessingml/2006/main" xmlns:w14="http://schemas.microsoft.com/office/word/2010/wordml" xmlns:w15="http://schemas.microsoft.com/office/word/2012/wordml" xmlns:w16cex="http://schemas.microsoft.com/office/word/2018/wordml/cex" xmlns:w16cid="http://schemas.microsoft.com/office/word/2016/wordml/cid" xmlns:w16="http://schemas.microsoft.com/office/word/2018/wordml" xmlns:w16du="http://schemas.microsoft.com/office/word/2023/wordml/word16du" xmlns:w16sdtdh="http://schemas.microsoft.com/office/word/2020/wordml/sdtdatahash" xmlns:w16se="http://schemas.microsoft.com/office/word/2015/wordml/symex" xmlns:wpg="http://schemas.microsoft.com/office/word/2010/wordprocessingGroup" xmlns:wpi="http://schemas.microsoft.com/office/word/2010/wordprocessingInk" xmlns:wne="http://schemas.microsoft.com/office/word/2006/wordml" xmlns:wps="http://schemas.microsoft.com/office/word/2010/wordprocessingShape" mc:Ignorable="w14 w15 w16se w16cid w16 w16cex w16sdtdh w16du wp14">
-  <w16cid:commentId w16cid:paraId="08EE49E1" w16cid:durableId="17B4E8D6"/>
-  <w16cid:commentId w16cid:paraId="6C8473E0" w16cid:durableId="06D72041"/>
-</w16cid:commentsIds>
-</file>
-
 <file path=word/numbering.xml><?xml version="1.0" encoding="utf-8"?>
 <w:numbering xmlns:wpc="http://schemas.microsoft.com/office/word/2010/wordprocessingCanvas" xmlns:cx="http://schemas.microsoft.com/office/drawing/2014/chartex" xmlns:cx1="http://schemas.microsoft.com/office/drawing/2015/9/8/chartex" xmlns:cx2="http://schemas.microsoft.com/office/drawing/2015/10/21/chartex" xmlns:cx3="http://schemas.microsoft.com/office/drawing/2016/5/9/chartex" xmlns:cx4="http://schemas.microsoft.com/office/drawing/2016/5/10/chartex" xmlns:cx5="http://schemas.microsoft.com/office/drawing/2016/5/11/chartex" xmlns:cx6="http://schemas.microsoft.com/office/drawing/2016/5/12/chartex" xmlns:cx7="http://schemas.microsoft.com/office/drawing/2016/5/13/chartex" xmlns:cx8="http://schemas.microsoft.com/office/drawing/2016/5/14/chartex" xmlns:mc="http://schemas.openxmlformats.org/markup-compatibility/2006" xmlns:aink="http://schemas.microsoft.com/office/drawing/2016/ink" xmlns:am3d="http://schemas.microsoft.com/office/drawing/2017/model3d" xmlns:o="urn:schemas-microsoft-com:office:office" xmlns:oel="http://schemas.microsoft.com/office/2019/extlst" xmlns:r="http://schemas.openxmlformats.org/officeDocument/2006/relationships" xmlns:m="http://schemas.openxmlformats.org/officeDocument/2006/math" xmlns:v="urn:schemas-microsoft-com:vml" xmlns:wp14="http://schemas.microsoft.com/office/word/2010/wordprocessingDrawing" xmlns:wp="http://schemas.openxmlformats.org/drawingml/2006/wordprocessingDrawing" xmlns:w10="urn:schemas-microsoft-com:office:word" xmlns:w="http://schemas.openxmlformats.org/wordprocessingml/2006/main" xmlns:w14="http://schemas.microsoft.com/office/word/2010/wordml" xmlns:w15="http://schemas.microsoft.com/office/word/2012/wordml" xmlns:w16cex="http://schemas.microsoft.com/office/word/2018/wordml/cex" xmlns:w16cid="http://schemas.microsoft.com/office/word/2016/wordml/cid" xmlns:w16="http://schemas.microsoft.com/office/word/2018/wordml" xmlns:w16du="http://schemas.microsoft.com/office/word/2023/wordml/word16du" xmlns:w16sdtdh="http://schemas.microsoft.com/office/word/2020/wordml/sdtdatahash" xmlns:w16se="http://schemas.microsoft.com/office/word/2015/wordml/symex" xmlns:wpg="http://schemas.microsoft.com/office/word/2010/wordprocessingGroup" xmlns:wpi="http://schemas.microsoft.com/office/word/2010/wordprocessingInk" xmlns:wne="http://schemas.microsoft.com/office/word/2006/wordml" xmlns:wps="http://schemas.microsoft.com/office/word/2010/wordprocessingShape" mc:Ignorable="w14 w15 w16se w16cid w16 w16cex w16sdtdh w16du wp14">
   <w:abstractNum w:abstractNumId="0" w15:restartNumberingAfterBreak="0">
-    <w:nsid w:val="2DDE4D5F"/>
+    <w:nsid w:val="013E674F"/>
     <w:multiLevelType w:val="hybridMultilevel"/>
-    <w:tmpl w:val="C14C2CD2"/>
+    <w:tmpl w:val="FF341A40"/>
     <w:lvl w:ilvl="0" w:tplc="0409000F">
-      <w:start w:val="3"/>
+      <w:start w:val="1"/>
       <w:numFmt w:val="decimal"/>
       <w:lvlText w:val="%1."/>
       <w:lvlJc w:val="left"/>
       <w:pPr>
-        <w:ind w:left="360" w:hanging="360"/>
+        <w:ind w:left="720" w:hanging="360"/>
       </w:pPr>
       <w:rPr>
         <w:rFonts w:hint="default"/>
@@ -8686,7 +8724,7 @@
       <w:lvlText w:val="%2."/>
       <w:lvlJc w:val="left"/>
       <w:pPr>
-        <w:ind w:left="1080" w:hanging="360"/>
+        <w:ind w:left="1440" w:hanging="360"/>
       </w:pPr>
     </w:lvl>
     <w:lvl w:ilvl="2" w:tplc="0409001B" w:tentative="1">
@@ -8695,7 +8733,7 @@
       <w:lvlText w:val="%3."/>
       <w:lvlJc w:val="right"/>
       <w:pPr>
-        <w:ind w:left="1800" w:hanging="180"/>
+        <w:ind w:left="2160" w:hanging="180"/>
       </w:pPr>
     </w:lvl>
     <w:lvl w:ilvl="3" w:tplc="0409000F" w:tentative="1">
@@ -8704,7 +8742,7 @@
       <w:lvlText w:val="%4."/>
       <w:lvlJc w:val="left"/>
       <w:pPr>
-        <w:ind w:left="2520" w:hanging="360"/>
+        <w:ind w:left="2880" w:hanging="360"/>
       </w:pPr>
     </w:lvl>
     <w:lvl w:ilvl="4" w:tplc="04090019" w:tentative="1">
@@ -8713,7 +8751,7 @@
       <w:lvlText w:val="%5."/>
       <w:lvlJc w:val="left"/>
       <w:pPr>
-        <w:ind w:left="3240" w:hanging="360"/>
+        <w:ind w:left="3600" w:hanging="360"/>
       </w:pPr>
     </w:lvl>
     <w:lvl w:ilvl="5" w:tplc="0409001B" w:tentative="1">
@@ -8722,7 +8760,7 @@
       <w:lvlText w:val="%6."/>
       <w:lvlJc w:val="right"/>
       <w:pPr>
-        <w:ind w:left="3960" w:hanging="180"/>
+        <w:ind w:left="4320" w:hanging="180"/>
       </w:pPr>
     </w:lvl>
     <w:lvl w:ilvl="6" w:tplc="0409000F" w:tentative="1">
@@ -8731,7 +8769,7 @@
       <w:lvlText w:val="%7."/>
       <w:lvlJc w:val="left"/>
       <w:pPr>
-        <w:ind w:left="4680" w:hanging="360"/>
+        <w:ind w:left="5040" w:hanging="360"/>
       </w:pPr>
     </w:lvl>
     <w:lvl w:ilvl="7" w:tplc="04090019" w:tentative="1">
@@ -8740,7 +8778,7 @@
       <w:lvlText w:val="%8."/>
       <w:lvlJc w:val="left"/>
       <w:pPr>
-        <w:ind w:left="5400" w:hanging="360"/>
+        <w:ind w:left="5760" w:hanging="360"/>
       </w:pPr>
     </w:lvl>
     <w:lvl w:ilvl="8" w:tplc="0409001B" w:tentative="1">
@@ -8749,11 +8787,100 @@
       <w:lvlText w:val="%9."/>
       <w:lvlJc w:val="right"/>
       <w:pPr>
-        <w:ind w:left="6120" w:hanging="180"/>
+        <w:ind w:left="6480" w:hanging="180"/>
       </w:pPr>
     </w:lvl>
   </w:abstractNum>
   <w:abstractNum w:abstractNumId="1" w15:restartNumberingAfterBreak="0">
+    <w:nsid w:val="2DDE4D5F"/>
+    <w:multiLevelType w:val="hybridMultilevel"/>
+    <w:tmpl w:val="C14C2CD2"/>
+    <w:lvl w:ilvl="0" w:tplc="0409000F">
+      <w:start w:val="3"/>
+      <w:numFmt w:val="decimal"/>
+      <w:lvlText w:val="%1."/>
+      <w:lvlJc w:val="left"/>
+      <w:pPr>
+        <w:ind w:left="360" w:hanging="360"/>
+      </w:pPr>
+      <w:rPr>
+        <w:rFonts w:hint="default"/>
+      </w:rPr>
+    </w:lvl>
+    <w:lvl w:ilvl="1" w:tplc="04090019" w:tentative="1">
+      <w:start w:val="1"/>
+      <w:numFmt w:val="lowerLetter"/>
+      <w:lvlText w:val="%2."/>
+      <w:lvlJc w:val="left"/>
+      <w:pPr>
+        <w:ind w:left="1080" w:hanging="360"/>
+      </w:pPr>
+    </w:lvl>
+    <w:lvl w:ilvl="2" w:tplc="0409001B" w:tentative="1">
+      <w:start w:val="1"/>
+      <w:numFmt w:val="lowerRoman"/>
+      <w:lvlText w:val="%3."/>
+      <w:lvlJc w:val="right"/>
+      <w:pPr>
+        <w:ind w:left="1800" w:hanging="180"/>
+      </w:pPr>
+    </w:lvl>
+    <w:lvl w:ilvl="3" w:tplc="0409000F" w:tentative="1">
+      <w:start w:val="1"/>
+      <w:numFmt w:val="decimal"/>
+      <w:lvlText w:val="%4."/>
+      <w:lvlJc w:val="left"/>
+      <w:pPr>
+        <w:ind w:left="2520" w:hanging="360"/>
+      </w:pPr>
+    </w:lvl>
+    <w:lvl w:ilvl="4" w:tplc="04090019" w:tentative="1">
+      <w:start w:val="1"/>
+      <w:numFmt w:val="lowerLetter"/>
+      <w:lvlText w:val="%5."/>
+      <w:lvlJc w:val="left"/>
+      <w:pPr>
+        <w:ind w:left="3240" w:hanging="360"/>
+      </w:pPr>
+    </w:lvl>
+    <w:lvl w:ilvl="5" w:tplc="0409001B" w:tentative="1">
+      <w:start w:val="1"/>
+      <w:numFmt w:val="lowerRoman"/>
+      <w:lvlText w:val="%6."/>
+      <w:lvlJc w:val="right"/>
+      <w:pPr>
+        <w:ind w:left="3960" w:hanging="180"/>
+      </w:pPr>
+    </w:lvl>
+    <w:lvl w:ilvl="6" w:tplc="0409000F" w:tentative="1">
+      <w:start w:val="1"/>
+      <w:numFmt w:val="decimal"/>
+      <w:lvlText w:val="%7."/>
+      <w:lvlJc w:val="left"/>
+      <w:pPr>
+        <w:ind w:left="4680" w:hanging="360"/>
+      </w:pPr>
+    </w:lvl>
+    <w:lvl w:ilvl="7" w:tplc="04090019" w:tentative="1">
+      <w:start w:val="1"/>
+      <w:numFmt w:val="lowerLetter"/>
+      <w:lvlText w:val="%8."/>
+      <w:lvlJc w:val="left"/>
+      <w:pPr>
+        <w:ind w:left="5400" w:hanging="360"/>
+      </w:pPr>
+    </w:lvl>
+    <w:lvl w:ilvl="8" w:tplc="0409001B" w:tentative="1">
+      <w:start w:val="1"/>
+      <w:numFmt w:val="lowerRoman"/>
+      <w:lvlText w:val="%9."/>
+      <w:lvlJc w:val="right"/>
+      <w:pPr>
+        <w:ind w:left="6120" w:hanging="180"/>
+      </w:pPr>
+    </w:lvl>
+  </w:abstractNum>
+  <w:abstractNum w:abstractNumId="2" w15:restartNumberingAfterBreak="0">
     <w:nsid w:val="4296271C"/>
     <w:multiLevelType w:val="hybridMultilevel"/>
     <w:tmpl w:val="6E6EFDAC"/>
@@ -8843,20 +8970,15 @@
     </w:lvl>
   </w:abstractNum>
   <w:num w:numId="1" w16cid:durableId="46806044">
+    <w:abstractNumId w:val="2"/>
+  </w:num>
+  <w:num w:numId="2" w16cid:durableId="1926913325">
     <w:abstractNumId w:val="1"/>
   </w:num>
-  <w:num w:numId="2" w16cid:durableId="1926913325">
+  <w:num w:numId="3" w16cid:durableId="5182908">
     <w:abstractNumId w:val="0"/>
   </w:num>
 </w:numbering>
-</file>
-
-<file path=word/people.xml><?xml version="1.0" encoding="utf-8"?>
-<w15:people xmlns:wpc="http://schemas.microsoft.com/office/word/2010/wordprocessingCanvas" xmlns:cx="http://schemas.microsoft.com/office/drawing/2014/chartex" xmlns:cx1="http://schemas.microsoft.com/office/drawing/2015/9/8/chartex" xmlns:cx2="http://schemas.microsoft.com/office/drawing/2015/10/21/chartex" xmlns:cx3="http://schemas.microsoft.com/office/drawing/2016/5/9/chartex" xmlns:cx4="http://schemas.microsoft.com/office/drawing/2016/5/10/chartex" xmlns:cx5="http://schemas.microsoft.com/office/drawing/2016/5/11/chartex" xmlns:cx6="http://schemas.microsoft.com/office/drawing/2016/5/12/chartex" xmlns:cx7="http://schemas.microsoft.com/office/drawing/2016/5/13/chartex" xmlns:cx8="http://schemas.microsoft.com/office/drawing/2016/5/14/chartex" xmlns:mc="http://schemas.openxmlformats.org/markup-compatibility/2006" xmlns:aink="http://schemas.microsoft.com/office/drawing/2016/ink" xmlns:am3d="http://schemas.microsoft.com/office/drawing/2017/model3d" xmlns:o="urn:schemas-microsoft-com:office:office" xmlns:oel="http://schemas.microsoft.com/office/2019/extlst" xmlns:r="http://schemas.openxmlformats.org/officeDocument/2006/relationships" xmlns:m="http://schemas.openxmlformats.org/officeDocument/2006/math" xmlns:v="urn:schemas-microsoft-com:vml" xmlns:wp14="http://schemas.microsoft.com/office/word/2010/wordprocessingDrawing" xmlns:wp="http://schemas.openxmlformats.org/drawingml/2006/wordprocessingDrawing" xmlns:w10="urn:schemas-microsoft-com:office:word" xmlns:w="http://schemas.openxmlformats.org/wordprocessingml/2006/main" xmlns:w14="http://schemas.microsoft.com/office/word/2010/wordml" xmlns:w15="http://schemas.microsoft.com/office/word/2012/wordml" xmlns:w16cex="http://schemas.microsoft.com/office/word/2018/wordml/cex" xmlns:w16cid="http://schemas.microsoft.com/office/word/2016/wordml/cid" xmlns:w16="http://schemas.microsoft.com/office/word/2018/wordml" xmlns:w16du="http://schemas.microsoft.com/office/word/2023/wordml/word16du" xmlns:w16sdtdh="http://schemas.microsoft.com/office/word/2020/wordml/sdtdatahash" xmlns:w16se="http://schemas.microsoft.com/office/word/2015/wordml/symex" xmlns:wpg="http://schemas.microsoft.com/office/word/2010/wordprocessingGroup" xmlns:wpi="http://schemas.microsoft.com/office/word/2010/wordprocessingInk" xmlns:wne="http://schemas.microsoft.com/office/word/2006/wordml" xmlns:wps="http://schemas.microsoft.com/office/word/2010/wordprocessingShape" mc:Ignorable="w14 w15 w16se w16cid w16 w16cex w16sdtdh w16du wp14">
-  <w15:person w15:author="Wurth, Mike">
-    <w15:presenceInfo w15:providerId="AD" w15:userId="S::mwurth1@uiowa.edu::d7eb09df-8f3e-4963-b7a5-3ec9503a9e4b"/>
-  </w15:person>
-</w15:people>
 </file>
 
 <file path=word/styles.xml><?xml version="1.0" encoding="utf-8"?>

</xml_diff>

<commit_message>
small writeup & readme revisions
</commit_message>
<xml_diff>
--- a/write-up/Revisiting the Connection between Microbiota and Depressive Disorder- A Comparative Evaluation and Reproduction of Machine Learning Approaches.docx
+++ b/write-up/Revisiting the Connection between Microbiota and Depressive Disorder- A Comparative Evaluation and Reproduction of Machine Learning Approaches.docx
@@ -124,6 +124,70 @@
           <w:sz w:val="24"/>
           <w:szCs w:val="24"/>
         </w:rPr>
+        <w:t>Angelova et al.</w:t>
+      </w:r>
+      <w:r>
+        <w:rPr>
+          <w:sz w:val="24"/>
+          <w:szCs w:val="24"/>
+        </w:rPr>
+        <w:t>² investigated these associations by training machine learning classifiers on metagenomic sequence read data, finding that the YOLO</w:t>
+      </w:r>
+      <w:r>
+        <w:rPr>
+          <w:sz w:val="24"/>
+          <w:szCs w:val="24"/>
+        </w:rPr>
+        <w:t>v8 (You Only Look Once)</w:t>
+      </w:r>
+      <w:r>
+        <w:rPr>
+          <w:sz w:val="24"/>
+          <w:szCs w:val="24"/>
+        </w:rPr>
+        <w:t xml:space="preserve"> </w:t>
+      </w:r>
+      <w:r>
+        <w:rPr>
+          <w:sz w:val="24"/>
+          <w:szCs w:val="24"/>
+        </w:rPr>
+        <w:t>convolutional neural network (CNN)</w:t>
+      </w:r>
+      <w:r>
+        <w:rPr>
+          <w:sz w:val="24"/>
+          <w:szCs w:val="24"/>
+        </w:rPr>
+        <w:t xml:space="preserve"> was most effective in classifying depressive states based on gut microbiome composition.</w:t>
+      </w:r>
+    </w:p>
+    <w:p>
+      <w:pPr>
+        <w:rPr>
+          <w:sz w:val="24"/>
+          <w:szCs w:val="24"/>
+        </w:rPr>
+      </w:pPr>
+      <w:r>
+        <w:rPr>
+          <w:sz w:val="24"/>
+          <w:szCs w:val="24"/>
+        </w:rPr>
+        <w:t xml:space="preserve">Our study aims to revisit and extend </w:t>
+      </w:r>
+      <w:r>
+        <w:rPr>
+          <w:sz w:val="24"/>
+          <w:szCs w:val="24"/>
+        </w:rPr>
+        <w:t xml:space="preserve">the findings of </w:t>
+      </w:r>
+      <w:r>
+        <w:rPr>
+          <w:sz w:val="24"/>
+          <w:szCs w:val="24"/>
+        </w:rPr>
         <w:t>Angelova et al.²</w:t>
       </w:r>
       <w:r>
@@ -131,14 +195,71 @@
           <w:sz w:val="24"/>
           <w:szCs w:val="24"/>
         </w:rPr>
-        <w:t>² investigated these associations by training machine learning classifiers on metagenomic sequence read data, finding that the YOLO</w:t>
-      </w:r>
-      <w:r>
-        <w:rPr>
-          <w:sz w:val="24"/>
-          <w:szCs w:val="24"/>
-        </w:rPr>
-        <w:t>v8 (You Only Look Once)</w:t>
+        <w:t xml:space="preserve"> by evaluating the performance of logistic regression, random forest, and support vector machines (SVMs). Additionally, we assess whether these models can achieve performance comparable to YOLOv8 under similar data conditions and parameter optimization.</w:t>
+      </w:r>
+    </w:p>
+    <w:p>
+      <w:pPr>
+        <w:rPr>
+          <w:sz w:val="24"/>
+          <w:szCs w:val="24"/>
+        </w:rPr>
+      </w:pPr>
+      <w:r>
+        <w:rPr>
+          <w:sz w:val="24"/>
+          <w:szCs w:val="24"/>
+        </w:rPr>
+        <w:t>Using the datasets from the reference study, we re-examined model efficacy before and after parameter tuning and cross-validation. Logistic regression notably outperformed previous reports, achieving a cross-validated accuracy of 0.7</w:t>
+      </w:r>
+      <w:r>
+        <w:rPr>
+          <w:sz w:val="24"/>
+          <w:szCs w:val="24"/>
+        </w:rPr>
+        <w:t>7</w:t>
+      </w:r>
+      <w:r>
+        <w:rPr>
+          <w:sz w:val="24"/>
+          <w:szCs w:val="24"/>
+        </w:rPr>
+        <w:t xml:space="preserve"> and a ROC AUC of 0.81. On their synthetically expanded dataset, random forest achieved near-perfect classification</w:t>
+      </w:r>
+      <w:r>
+        <w:rPr>
+          <w:sz w:val="24"/>
+          <w:szCs w:val="24"/>
+        </w:rPr>
+        <w:t xml:space="preserve">. </w:t>
+      </w:r>
+      <w:r>
+        <w:rPr>
+          <w:sz w:val="24"/>
+          <w:szCs w:val="24"/>
+        </w:rPr>
+        <w:t>SVM models attained perfect accuracy</w:t>
+      </w:r>
+      <w:r>
+        <w:rPr>
+          <w:sz w:val="24"/>
+          <w:szCs w:val="24"/>
+        </w:rPr>
+        <w:t xml:space="preserve"> on this dataset</w:t>
+      </w:r>
+      <w:r>
+        <w:rPr>
+          <w:sz w:val="24"/>
+          <w:szCs w:val="24"/>
+        </w:rPr>
+        <w:t xml:space="preserve">, matching YOLOv8's performance as reported by </w:t>
+      </w:r>
+      <w:r>
+        <w:rPr>
+          <w:sz w:val="24"/>
+          <w:szCs w:val="24"/>
+        </w:rPr>
+        <w:t>Angelova et al.²</w:t>
       </w:r>
       <w:r>
         <w:rPr>
@@ -152,130 +273,7 @@
           <w:sz w:val="24"/>
           <w:szCs w:val="24"/>
         </w:rPr>
-        <w:t>convolutional neural network (CNN)</w:t>
-      </w:r>
-      <w:r>
-        <w:rPr>
-          <w:sz w:val="24"/>
-          <w:szCs w:val="24"/>
-        </w:rPr>
-        <w:t xml:space="preserve"> was most effective in classifying depressive states based on gut microbiome composition.</w:t>
-      </w:r>
-    </w:p>
-    <w:p>
-      <w:pPr>
-        <w:rPr>
-          <w:sz w:val="24"/>
-          <w:szCs w:val="24"/>
-        </w:rPr>
-      </w:pPr>
-      <w:r>
-        <w:rPr>
-          <w:sz w:val="24"/>
-          <w:szCs w:val="24"/>
-        </w:rPr>
-        <w:t xml:space="preserve">Our study aims to revisit and extend </w:t>
-      </w:r>
-      <w:r>
-        <w:rPr>
-          <w:sz w:val="24"/>
-          <w:szCs w:val="24"/>
-        </w:rPr>
-        <w:t>Angelova et al.²</w:t>
-      </w:r>
-      <w:r>
-        <w:rPr>
-          <w:sz w:val="24"/>
-          <w:szCs w:val="24"/>
-        </w:rPr>
-        <w:t>'s findings by evaluating the performance of logistic regression, random forest, and support vector machines (SVMs). Additionally, we assess whether these models can achieve performance comparable to YOLOv8 under similar data conditions and parameter optimization.</w:t>
-      </w:r>
-    </w:p>
-    <w:p>
-      <w:pPr>
-        <w:rPr>
-          <w:sz w:val="24"/>
-          <w:szCs w:val="24"/>
-        </w:rPr>
-      </w:pPr>
-      <w:r>
-        <w:rPr>
-          <w:sz w:val="24"/>
-          <w:szCs w:val="24"/>
-        </w:rPr>
-        <w:t>Using the datasets from the reference study, we re-examined model efficacy before and after parameter tuning and cross-validation. Logistic regression notably outperformed previous reports, achieving a cross-validated accuracy of 0.7</w:t>
-      </w:r>
-      <w:r>
-        <w:rPr>
-          <w:sz w:val="24"/>
-          <w:szCs w:val="24"/>
-        </w:rPr>
-        <w:t>7</w:t>
-      </w:r>
-      <w:r>
-        <w:rPr>
-          <w:sz w:val="24"/>
-          <w:szCs w:val="24"/>
-        </w:rPr>
-        <w:t xml:space="preserve"> and a ROC AUC of 0.81. On their synthetically expanded dataset, random forest achieved near-perfect classification</w:t>
-      </w:r>
-      <w:r>
-        <w:rPr>
-          <w:sz w:val="24"/>
-          <w:szCs w:val="24"/>
-        </w:rPr>
-        <w:t xml:space="preserve">. </w:t>
-      </w:r>
-      <w:r>
-        <w:rPr>
-          <w:sz w:val="24"/>
-          <w:szCs w:val="24"/>
-        </w:rPr>
-        <w:t>SVM models attained perfect accuracy</w:t>
-      </w:r>
-      <w:r>
-        <w:rPr>
-          <w:sz w:val="24"/>
-          <w:szCs w:val="24"/>
-        </w:rPr>
-        <w:t xml:space="preserve"> on this dataset</w:t>
-      </w:r>
-      <w:r>
-        <w:rPr>
-          <w:sz w:val="24"/>
-          <w:szCs w:val="24"/>
-        </w:rPr>
-        <w:t xml:space="preserve">, matching YOLOv8's performance as reported by </w:t>
-      </w:r>
-      <w:r>
-        <w:rPr>
-          <w:sz w:val="24"/>
-          <w:szCs w:val="24"/>
-        </w:rPr>
-        <w:t>Angelova et al.²</w:t>
-      </w:r>
-      <w:r>
-        <w:rPr>
-          <w:sz w:val="24"/>
-          <w:szCs w:val="24"/>
-        </w:rPr>
-        <w:t xml:space="preserve"> These findings suggest that simpler models can achieve competitive results on metagenomic data when conditions are </w:t>
-      </w:r>
-      <w:proofErr w:type="gramStart"/>
-      <w:r>
-        <w:rPr>
-          <w:sz w:val="24"/>
-          <w:szCs w:val="24"/>
-        </w:rPr>
-        <w:t>controlled</w:t>
-      </w:r>
-      <w:proofErr w:type="gramEnd"/>
-      <w:r>
-        <w:rPr>
-          <w:sz w:val="24"/>
-          <w:szCs w:val="24"/>
-        </w:rPr>
-        <w:t xml:space="preserve"> and </w:t>
+        <w:t xml:space="preserve">These findings suggest that simpler models can achieve competitive results on metagenomic data when conditions are controlled and </w:t>
       </w:r>
       <w:r>
         <w:rPr>
@@ -3829,7 +3827,7 @@
           <w:sz w:val="24"/>
           <w:szCs w:val="24"/>
         </w:rPr>
-        <w:t>Angelova et al.²</w:t>
+        <w:t>Angelova et al.</w:t>
       </w:r>
       <w:r>
         <w:rPr>
@@ -3908,7 +3906,14 @@
           <w:sz w:val="24"/>
           <w:szCs w:val="24"/>
         </w:rPr>
-        <w:t>9 sub-sheets in total, separated in the following table by their use in the study’s classical model or YOLOv8 CNN evaluation</w:t>
+        <w:t>10</w:t>
+      </w:r>
+      <w:r>
+        <w:rPr>
+          <w:sz w:val="24"/>
+          <w:szCs w:val="24"/>
+        </w:rPr>
+        <w:t xml:space="preserve"> sub-sheets in total, separated in the following table by their use in the study’s classical model or YOLOv8 CNN evaluation</w:t>
       </w:r>
       <w:r>
         <w:rPr>

</xml_diff>